<commit_message>
un ambio en la estrategia
</commit_message>
<xml_diff>
--- a/Estrategia.docx
+++ b/Estrategia.docx
@@ -247,37 +247,7 @@
                                 <w:sz w:val="40"/>
                                 <w:szCs w:val="40"/>
                               </w:rPr>
-                              <w:t xml:space="preserve">FRBA </w:t>
-                            </w:r>
-                            <w:r>
-                              <w:rPr>
-                                <w:b/>
-                                <w:bCs/>
-                                <w:color w:val="4F81BD" w:themeColor="accent1"/>
-                                <w:sz w:val="40"/>
-                                <w:szCs w:val="40"/>
-                              </w:rPr>
-                              <w:t>–</w:t>
-                            </w:r>
-                            <w:r>
-                              <w:rPr>
-                                <w:b/>
-                                <w:bCs/>
-                                <w:color w:val="4F81BD" w:themeColor="accent1"/>
-                                <w:sz w:val="40"/>
-                                <w:szCs w:val="40"/>
-                              </w:rPr>
-                              <w:t xml:space="preserve"> Hoteles</w:t>
-                            </w:r>
-                            <w:r>
-                              <w:rPr>
-                                <w:b/>
-                                <w:bCs/>
-                                <w:color w:val="4F81BD" w:themeColor="accent1"/>
-                                <w:sz w:val="40"/>
-                                <w:szCs w:val="40"/>
-                              </w:rPr>
-                              <w:t>, Estrategias</w:t>
+                              <w:t>FRBA – Hoteles, Estrategias</w:t>
                             </w:r>
                           </w:p>
                         </w:sdtContent>
@@ -352,27 +322,7 @@
                             <w:sz w:val="32"/>
                             <w:szCs w:val="32"/>
                           </w:rPr>
-                          <w:t>Hernán</w:t>
-                        </w:r>
-                        <w:r>
-                          <w:rPr>
-                            <w:b/>
-                            <w:bCs/>
-                            <w:color w:val="000000" w:themeColor="text1"/>
-                            <w:sz w:val="32"/>
-                            <w:szCs w:val="32"/>
-                          </w:rPr>
-                          <w:t xml:space="preserve"> </w:t>
-                        </w:r>
-                        <w:r>
-                          <w:rPr>
-                            <w:b/>
-                            <w:bCs/>
-                            <w:color w:val="000000" w:themeColor="text1"/>
-                            <w:sz w:val="32"/>
-                            <w:szCs w:val="32"/>
-                          </w:rPr>
-                          <w:t>L</w:t>
+                          <w:t>Hernán L</w:t>
                         </w:r>
                         <w:r>
                           <w:rPr>
@@ -403,17 +353,7 @@
                             <w:sz w:val="32"/>
                             <w:szCs w:val="32"/>
                           </w:rPr>
-                          <w:t>Julián</w:t>
-                        </w:r>
-                        <w:r>
-                          <w:rPr>
-                            <w:b/>
-                            <w:bCs/>
-                            <w:color w:val="000000" w:themeColor="text1"/>
-                            <w:sz w:val="32"/>
-                            <w:szCs w:val="32"/>
-                          </w:rPr>
-                          <w:t xml:space="preserve"> Zelayeta</w:t>
+                          <w:t>Julián Zelayeta</w:t>
                         </w:r>
                       </w:p>
                       <w:p>
@@ -484,7 +424,7 @@
                         <a:blip r:embed="rId7" cstate="print">
                           <a:extLst>
                             <a:ext uri="{28A0092B-C50C-407E-A947-70E740481C1C}">
-                              <a14:useLocalDpi xmlns:a14="http://schemas.microsoft.com/office/drawing/2010/main" xmlns:wps="http://schemas.microsoft.com/office/word/2010/wordprocessingShape" xmlns:wpi="http://schemas.microsoft.com/office/word/2010/wordprocessingInk" xmlns:wpg="http://schemas.microsoft.com/office/word/2010/wordprocessingGroup" xmlns:w14="http://schemas.microsoft.com/office/word/2010/wordml" xmlns:w="http://schemas.openxmlformats.org/wordprocessingml/2006/main" xmlns:w10="urn:schemas-microsoft-com:office:word" xmlns:wp14="http://schemas.microsoft.com/office/word/2010/wordprocessingDrawing" xmlns:v="urn:schemas-microsoft-com:vml" xmlns:o="urn:schemas-microsoft-com:office:office" xmlns:mc="http://schemas.openxmlformats.org/markup-compatibility/2006" xmlns:wpc="http://schemas.microsoft.com/office/word/2010/wordprocessingCanvas" xmlns="" val="0"/>
+                              <a14:useLocalDpi xmlns="" xmlns:wpc="http://schemas.microsoft.com/office/word/2010/wordprocessingCanvas" xmlns:mc="http://schemas.openxmlformats.org/markup-compatibility/2006" xmlns:o="urn:schemas-microsoft-com:office:office" xmlns:v="urn:schemas-microsoft-com:vml" xmlns:wp14="http://schemas.microsoft.com/office/word/2010/wordprocessingDrawing" xmlns:w10="urn:schemas-microsoft-com:office:word" xmlns:w="http://schemas.openxmlformats.org/wordprocessingml/2006/main" xmlns:w14="http://schemas.microsoft.com/office/word/2010/wordml" xmlns:wpg="http://schemas.microsoft.com/office/word/2010/wordprocessingGroup" xmlns:wpi="http://schemas.microsoft.com/office/word/2010/wordprocessingInk" xmlns:wps="http://schemas.microsoft.com/office/word/2010/wordprocessingShape" xmlns:a14="http://schemas.microsoft.com/office/drawing/2010/main" val="0"/>
                             </a:ext>
                           </a:extLst>
                         </a:blip>
@@ -635,7 +575,7 @@
                     <a:blip r:embed="rId8" cstate="print">
                       <a:extLst>
                         <a:ext uri="{28A0092B-C50C-407E-A947-70E740481C1C}">
-                          <a14:useLocalDpi xmlns:a14="http://schemas.microsoft.com/office/drawing/2010/main" xmlns:wps="http://schemas.microsoft.com/office/word/2010/wordprocessingShape" xmlns:wpi="http://schemas.microsoft.com/office/word/2010/wordprocessingInk" xmlns:wpg="http://schemas.microsoft.com/office/word/2010/wordprocessingGroup" xmlns:w14="http://schemas.microsoft.com/office/word/2010/wordml" xmlns:w="http://schemas.openxmlformats.org/wordprocessingml/2006/main" xmlns:w10="urn:schemas-microsoft-com:office:word" xmlns:wp14="http://schemas.microsoft.com/office/word/2010/wordprocessingDrawing" xmlns:v="urn:schemas-microsoft-com:vml" xmlns:o="urn:schemas-microsoft-com:office:office" xmlns:mc="http://schemas.openxmlformats.org/markup-compatibility/2006" xmlns:wpc="http://schemas.microsoft.com/office/word/2010/wordprocessingCanvas" xmlns="" val="0"/>
+                          <a14:useLocalDpi xmlns="" xmlns:wpc="http://schemas.microsoft.com/office/word/2010/wordprocessingCanvas" xmlns:mc="http://schemas.openxmlformats.org/markup-compatibility/2006" xmlns:o="urn:schemas-microsoft-com:office:office" xmlns:v="urn:schemas-microsoft-com:vml" xmlns:wp14="http://schemas.microsoft.com/office/word/2010/wordprocessingDrawing" xmlns:w10="urn:schemas-microsoft-com:office:word" xmlns:w="http://schemas.openxmlformats.org/wordprocessingml/2006/main" xmlns:w14="http://schemas.microsoft.com/office/word/2010/wordml" xmlns:wpg="http://schemas.microsoft.com/office/word/2010/wordprocessingGroup" xmlns:wpi="http://schemas.microsoft.com/office/word/2010/wordprocessingInk" xmlns:wps="http://schemas.microsoft.com/office/word/2010/wordprocessingShape" xmlns:a14="http://schemas.microsoft.com/office/drawing/2010/main" val="0"/>
                         </a:ext>
                       </a:extLst>
                     </a:blip>
@@ -949,7 +889,7 @@
                     <a:blip r:embed="rId9">
                       <a:extLst>
                         <a:ext uri="{28A0092B-C50C-407E-A947-70E740481C1C}">
-                          <a14:useLocalDpi xmlns:a14="http://schemas.microsoft.com/office/drawing/2010/main" xmlns:wps="http://schemas.microsoft.com/office/word/2010/wordprocessingShape" xmlns:wpi="http://schemas.microsoft.com/office/word/2010/wordprocessingInk" xmlns:wpg="http://schemas.microsoft.com/office/word/2010/wordprocessingGroup" xmlns:w14="http://schemas.microsoft.com/office/word/2010/wordml" xmlns:w="http://schemas.openxmlformats.org/wordprocessingml/2006/main" xmlns:w10="urn:schemas-microsoft-com:office:word" xmlns:wp14="http://schemas.microsoft.com/office/word/2010/wordprocessingDrawing" xmlns:v="urn:schemas-microsoft-com:vml" xmlns:o="urn:schemas-microsoft-com:office:office" xmlns:mc="http://schemas.openxmlformats.org/markup-compatibility/2006" xmlns:wpc="http://schemas.microsoft.com/office/word/2010/wordprocessingCanvas" xmlns="" val="0"/>
+                          <a14:useLocalDpi xmlns="" xmlns:wpc="http://schemas.microsoft.com/office/word/2010/wordprocessingCanvas" xmlns:mc="http://schemas.openxmlformats.org/markup-compatibility/2006" xmlns:o="urn:schemas-microsoft-com:office:office" xmlns:v="urn:schemas-microsoft-com:vml" xmlns:wp14="http://schemas.microsoft.com/office/word/2010/wordprocessingDrawing" xmlns:w10="urn:schemas-microsoft-com:office:word" xmlns:w="http://schemas.openxmlformats.org/wordprocessingml/2006/main" xmlns:w14="http://schemas.microsoft.com/office/word/2010/wordml" xmlns:wpg="http://schemas.microsoft.com/office/word/2010/wordprocessingGroup" xmlns:wpi="http://schemas.microsoft.com/office/word/2010/wordprocessingInk" xmlns:wps="http://schemas.microsoft.com/office/word/2010/wordprocessingShape" xmlns:a14="http://schemas.microsoft.com/office/drawing/2010/main" val="0"/>
                         </a:ext>
                       </a:extLst>
                     </a:blip>
@@ -1099,8 +1039,102 @@
         <w:t>configuración</w:t>
       </w:r>
       <w:r>
-        <w:t>: Frbahotel/App.config.</w:t>
-      </w:r>
+        <w:t xml:space="preserve">: </w:t>
+      </w:r>
+      <w:proofErr w:type="spellStart"/>
+      <w:r>
+        <w:t>Frbahotel</w:t>
+      </w:r>
+      <w:proofErr w:type="spellEnd"/>
+      <w:r>
+        <w:t>/</w:t>
+      </w:r>
+      <w:proofErr w:type="spellStart"/>
+      <w:r>
+        <w:t>App.config</w:t>
+      </w:r>
+      <w:proofErr w:type="spellEnd"/>
+      <w:r>
+        <w:t>.</w:t>
+      </w:r>
+      <w:r>
+        <w:t xml:space="preserve"> Elegimos que sea '01-01-2017'.</w:t>
+      </w:r>
+    </w:p>
+    <w:p>
+      <w:pPr>
+        <w:pStyle w:val="Prrafodelista"/>
+        <w:numPr>
+          <w:ilvl w:val="0"/>
+          <w:numId w:val="11"/>
+        </w:numPr>
+      </w:pPr>
+      <w:r>
+        <w:t>En todas las reservas que se encontraron en la tabla se les puso su estado según su fecha con respecto de la máxima fecha encontrada, '31-12-2016'  (recordar que esta fecha la tomamos</w:t>
+      </w:r>
+      <w:r>
+        <w:t xml:space="preserve"> como si fuera el día de ayer):</w:t>
+      </w:r>
+    </w:p>
+    <w:p>
+      <w:pPr>
+        <w:pStyle w:val="Prrafodelista"/>
+        <w:numPr>
+          <w:ilvl w:val="0"/>
+          <w:numId w:val="13"/>
+        </w:numPr>
+      </w:pPr>
+      <w:r>
+        <w:t xml:space="preserve">Las reservas cuya fecha de inicio es igual o menor a esta y no tiene registrado el </w:t>
+      </w:r>
+      <w:proofErr w:type="spellStart"/>
+      <w:r>
+        <w:t>check</w:t>
+      </w:r>
+      <w:proofErr w:type="spellEnd"/>
+      <w:r>
+        <w:t xml:space="preserve"> in se las registró como 'Cancelada por no-show'</w:t>
+      </w:r>
+      <w:r>
+        <w:t>.</w:t>
+      </w:r>
+    </w:p>
+    <w:p>
+      <w:pPr>
+        <w:pStyle w:val="Prrafodelista"/>
+        <w:numPr>
+          <w:ilvl w:val="0"/>
+          <w:numId w:val="13"/>
+        </w:numPr>
+      </w:pPr>
+      <w:r>
+        <w:t xml:space="preserve">Las reservas cuya fecha de inicio es igual o menor a esta y tiene registrado el </w:t>
+      </w:r>
+      <w:proofErr w:type="spellStart"/>
+      <w:r>
+        <w:t>check</w:t>
+      </w:r>
+      <w:proofErr w:type="spellEnd"/>
+      <w:r>
+        <w:t xml:space="preserve"> in se las registró como 'con ingreso'.</w:t>
+      </w:r>
+    </w:p>
+    <w:p>
+      <w:pPr>
+        <w:pStyle w:val="Prrafodelista"/>
+        <w:numPr>
+          <w:ilvl w:val="0"/>
+          <w:numId w:val="13"/>
+        </w:numPr>
+      </w:pPr>
+      <w:r>
+        <w:t>Las reservas cuya fecha de inicio es mayor a esta, es decir que su fecha de inicio es la de 'hoy' o mayor, se registran como 'correctas'. Sin embargo, no existen reservas con fecha de inicio mayor al 31-12-2016.</w:t>
+      </w:r>
+    </w:p>
+    <w:p>
+      <w:pPr>
+        <w:pStyle w:val="Ttulo1"/>
+      </w:pPr>
     </w:p>
     <w:p>
       <w:pPr>
@@ -1224,7 +1258,6 @@
         </w:numPr>
       </w:pPr>
       <w:r>
-        <w:lastRenderedPageBreak/>
         <w:t xml:space="preserve">Se </w:t>
       </w:r>
       <w:r>
@@ -1972,6 +2005,119 @@
     </w:lvl>
   </w:abstractNum>
   <w:abstractNum w:abstractNumId="7">
+    <w:nsid w:val="4A65468A"/>
+    <w:multiLevelType w:val="hybridMultilevel"/>
+    <w:tmpl w:val="C20E2A98"/>
+    <w:lvl w:ilvl="0" w:tplc="2C0A0001">
+      <w:start w:val="1"/>
+      <w:numFmt w:val="bullet"/>
+      <w:lvlText w:val=""/>
+      <w:lvlJc w:val="left"/>
+      <w:pPr>
+        <w:ind w:left="1080" w:hanging="360"/>
+      </w:pPr>
+      <w:rPr>
+        <w:rFonts w:ascii="Symbol" w:hAnsi="Symbol" w:hint="default"/>
+      </w:rPr>
+    </w:lvl>
+    <w:lvl w:ilvl="1" w:tplc="2C0A0003" w:tentative="1">
+      <w:start w:val="1"/>
+      <w:numFmt w:val="bullet"/>
+      <w:lvlText w:val="o"/>
+      <w:lvlJc w:val="left"/>
+      <w:pPr>
+        <w:ind w:left="1800" w:hanging="360"/>
+      </w:pPr>
+      <w:rPr>
+        <w:rFonts w:ascii="Courier New" w:hAnsi="Courier New" w:cs="Courier New" w:hint="default"/>
+      </w:rPr>
+    </w:lvl>
+    <w:lvl w:ilvl="2" w:tplc="2C0A0005" w:tentative="1">
+      <w:start w:val="1"/>
+      <w:numFmt w:val="bullet"/>
+      <w:lvlText w:val=""/>
+      <w:lvlJc w:val="left"/>
+      <w:pPr>
+        <w:ind w:left="2520" w:hanging="360"/>
+      </w:pPr>
+      <w:rPr>
+        <w:rFonts w:ascii="Wingdings" w:hAnsi="Wingdings" w:hint="default"/>
+      </w:rPr>
+    </w:lvl>
+    <w:lvl w:ilvl="3" w:tplc="2C0A0001" w:tentative="1">
+      <w:start w:val="1"/>
+      <w:numFmt w:val="bullet"/>
+      <w:lvlText w:val=""/>
+      <w:lvlJc w:val="left"/>
+      <w:pPr>
+        <w:ind w:left="3240" w:hanging="360"/>
+      </w:pPr>
+      <w:rPr>
+        <w:rFonts w:ascii="Symbol" w:hAnsi="Symbol" w:hint="default"/>
+      </w:rPr>
+    </w:lvl>
+    <w:lvl w:ilvl="4" w:tplc="2C0A0003" w:tentative="1">
+      <w:start w:val="1"/>
+      <w:numFmt w:val="bullet"/>
+      <w:lvlText w:val="o"/>
+      <w:lvlJc w:val="left"/>
+      <w:pPr>
+        <w:ind w:left="3960" w:hanging="360"/>
+      </w:pPr>
+      <w:rPr>
+        <w:rFonts w:ascii="Courier New" w:hAnsi="Courier New" w:cs="Courier New" w:hint="default"/>
+      </w:rPr>
+    </w:lvl>
+    <w:lvl w:ilvl="5" w:tplc="2C0A0005" w:tentative="1">
+      <w:start w:val="1"/>
+      <w:numFmt w:val="bullet"/>
+      <w:lvlText w:val=""/>
+      <w:lvlJc w:val="left"/>
+      <w:pPr>
+        <w:ind w:left="4680" w:hanging="360"/>
+      </w:pPr>
+      <w:rPr>
+        <w:rFonts w:ascii="Wingdings" w:hAnsi="Wingdings" w:hint="default"/>
+      </w:rPr>
+    </w:lvl>
+    <w:lvl w:ilvl="6" w:tplc="2C0A0001" w:tentative="1">
+      <w:start w:val="1"/>
+      <w:numFmt w:val="bullet"/>
+      <w:lvlText w:val=""/>
+      <w:lvlJc w:val="left"/>
+      <w:pPr>
+        <w:ind w:left="5400" w:hanging="360"/>
+      </w:pPr>
+      <w:rPr>
+        <w:rFonts w:ascii="Symbol" w:hAnsi="Symbol" w:hint="default"/>
+      </w:rPr>
+    </w:lvl>
+    <w:lvl w:ilvl="7" w:tplc="2C0A0003" w:tentative="1">
+      <w:start w:val="1"/>
+      <w:numFmt w:val="bullet"/>
+      <w:lvlText w:val="o"/>
+      <w:lvlJc w:val="left"/>
+      <w:pPr>
+        <w:ind w:left="6120" w:hanging="360"/>
+      </w:pPr>
+      <w:rPr>
+        <w:rFonts w:ascii="Courier New" w:hAnsi="Courier New" w:cs="Courier New" w:hint="default"/>
+      </w:rPr>
+    </w:lvl>
+    <w:lvl w:ilvl="8" w:tplc="2C0A0005" w:tentative="1">
+      <w:start w:val="1"/>
+      <w:numFmt w:val="bullet"/>
+      <w:lvlText w:val=""/>
+      <w:lvlJc w:val="left"/>
+      <w:pPr>
+        <w:ind w:left="6840" w:hanging="360"/>
+      </w:pPr>
+      <w:rPr>
+        <w:rFonts w:ascii="Wingdings" w:hAnsi="Wingdings" w:hint="default"/>
+      </w:rPr>
+    </w:lvl>
+  </w:abstractNum>
+  <w:abstractNum w:abstractNumId="8">
     <w:nsid w:val="5D5020B1"/>
     <w:multiLevelType w:val="hybridMultilevel"/>
     <w:tmpl w:val="65FAB8A0"/>
@@ -2057,7 +2203,7 @@
       </w:pPr>
     </w:lvl>
   </w:abstractNum>
-  <w:abstractNum w:abstractNumId="8">
+  <w:abstractNum w:abstractNumId="9">
     <w:nsid w:val="64FC521E"/>
     <w:multiLevelType w:val="hybridMultilevel"/>
     <w:tmpl w:val="2662CCB8"/>
@@ -2143,7 +2289,7 @@
       </w:pPr>
     </w:lvl>
   </w:abstractNum>
-  <w:abstractNum w:abstractNumId="9">
+  <w:abstractNum w:abstractNumId="10">
     <w:nsid w:val="65A821E6"/>
     <w:multiLevelType w:val="hybridMultilevel"/>
     <w:tmpl w:val="592EB39A"/>
@@ -2229,7 +2375,7 @@
       </w:pPr>
     </w:lvl>
   </w:abstractNum>
-  <w:abstractNum w:abstractNumId="10">
+  <w:abstractNum w:abstractNumId="11">
     <w:nsid w:val="70A64D68"/>
     <w:multiLevelType w:val="hybridMultilevel"/>
     <w:tmpl w:val="65FAB8A0"/>
@@ -2315,7 +2461,7 @@
       </w:pPr>
     </w:lvl>
   </w:abstractNum>
-  <w:abstractNum w:abstractNumId="11">
+  <w:abstractNum w:abstractNumId="12">
     <w:nsid w:val="74280533"/>
     <w:multiLevelType w:val="hybridMultilevel"/>
     <w:tmpl w:val="2662CCB8"/>
@@ -2408,13 +2554,13 @@
     <w:abstractNumId w:val="6"/>
   </w:num>
   <w:num w:numId="3">
-    <w:abstractNumId w:val="11"/>
+    <w:abstractNumId w:val="12"/>
   </w:num>
   <w:num w:numId="4">
-    <w:abstractNumId w:val="8"/>
+    <w:abstractNumId w:val="9"/>
   </w:num>
   <w:num w:numId="5">
-    <w:abstractNumId w:val="9"/>
+    <w:abstractNumId w:val="10"/>
   </w:num>
   <w:num w:numId="6">
     <w:abstractNumId w:val="4"/>
@@ -2426,16 +2572,19 @@
     <w:abstractNumId w:val="2"/>
   </w:num>
   <w:num w:numId="9">
-    <w:abstractNumId w:val="10"/>
+    <w:abstractNumId w:val="11"/>
   </w:num>
   <w:num w:numId="10">
-    <w:abstractNumId w:val="7"/>
+    <w:abstractNumId w:val="8"/>
   </w:num>
   <w:num w:numId="11">
     <w:abstractNumId w:val="1"/>
   </w:num>
   <w:num w:numId="12">
     <w:abstractNumId w:val="3"/>
+  </w:num>
+  <w:num w:numId="13">
+    <w:abstractNumId w:val="7"/>
   </w:num>
 </w:numbering>
 </file>

</xml_diff>

<commit_message>
cambios en la estrategia y creo que ahora si listo
</commit_message>
<xml_diff>
--- a/Estrategia.docx
+++ b/Estrategia.docx
@@ -424,7 +424,7 @@
                         <a:blip r:embed="rId7" cstate="print">
                           <a:extLst>
                             <a:ext uri="{28A0092B-C50C-407E-A947-70E740481C1C}">
-                              <a14:useLocalDpi xmlns="" xmlns:wpc="http://schemas.microsoft.com/office/word/2010/wordprocessingCanvas" xmlns:mc="http://schemas.openxmlformats.org/markup-compatibility/2006" xmlns:o="urn:schemas-microsoft-com:office:office" xmlns:v="urn:schemas-microsoft-com:vml" xmlns:wp14="http://schemas.microsoft.com/office/word/2010/wordprocessingDrawing" xmlns:w10="urn:schemas-microsoft-com:office:word" xmlns:w="http://schemas.openxmlformats.org/wordprocessingml/2006/main" xmlns:w14="http://schemas.microsoft.com/office/word/2010/wordml" xmlns:wpg="http://schemas.microsoft.com/office/word/2010/wordprocessingGroup" xmlns:wpi="http://schemas.microsoft.com/office/word/2010/wordprocessingInk" xmlns:wps="http://schemas.microsoft.com/office/word/2010/wordprocessingShape" xmlns:a14="http://schemas.microsoft.com/office/drawing/2010/main" val="0"/>
+                              <a14:useLocalDpi xmlns:a14="http://schemas.microsoft.com/office/drawing/2010/main" xmlns:wps="http://schemas.microsoft.com/office/word/2010/wordprocessingShape" xmlns:wpi="http://schemas.microsoft.com/office/word/2010/wordprocessingInk" xmlns:wpg="http://schemas.microsoft.com/office/word/2010/wordprocessingGroup" xmlns:w14="http://schemas.microsoft.com/office/word/2010/wordml" xmlns:w="http://schemas.openxmlformats.org/wordprocessingml/2006/main" xmlns:w10="urn:schemas-microsoft-com:office:word" xmlns:wp14="http://schemas.microsoft.com/office/word/2010/wordprocessingDrawing" xmlns:v="urn:schemas-microsoft-com:vml" xmlns:o="urn:schemas-microsoft-com:office:office" xmlns:mc="http://schemas.openxmlformats.org/markup-compatibility/2006" xmlns:wpc="http://schemas.microsoft.com/office/word/2010/wordprocessingCanvas" xmlns="" val="0"/>
                             </a:ext>
                           </a:extLst>
                         </a:blip>
@@ -575,7 +575,7 @@
                     <a:blip r:embed="rId8" cstate="print">
                       <a:extLst>
                         <a:ext uri="{28A0092B-C50C-407E-A947-70E740481C1C}">
-                          <a14:useLocalDpi xmlns="" xmlns:wpc="http://schemas.microsoft.com/office/word/2010/wordprocessingCanvas" xmlns:mc="http://schemas.openxmlformats.org/markup-compatibility/2006" xmlns:o="urn:schemas-microsoft-com:office:office" xmlns:v="urn:schemas-microsoft-com:vml" xmlns:wp14="http://schemas.microsoft.com/office/word/2010/wordprocessingDrawing" xmlns:w10="urn:schemas-microsoft-com:office:word" xmlns:w="http://schemas.openxmlformats.org/wordprocessingml/2006/main" xmlns:w14="http://schemas.microsoft.com/office/word/2010/wordml" xmlns:wpg="http://schemas.microsoft.com/office/word/2010/wordprocessingGroup" xmlns:wpi="http://schemas.microsoft.com/office/word/2010/wordprocessingInk" xmlns:wps="http://schemas.microsoft.com/office/word/2010/wordprocessingShape" xmlns:a14="http://schemas.microsoft.com/office/drawing/2010/main" val="0"/>
+                          <a14:useLocalDpi xmlns:a14="http://schemas.microsoft.com/office/drawing/2010/main" xmlns:wps="http://schemas.microsoft.com/office/word/2010/wordprocessingShape" xmlns:wpi="http://schemas.microsoft.com/office/word/2010/wordprocessingInk" xmlns:wpg="http://schemas.microsoft.com/office/word/2010/wordprocessingGroup" xmlns:w14="http://schemas.microsoft.com/office/word/2010/wordml" xmlns:w="http://schemas.openxmlformats.org/wordprocessingml/2006/main" xmlns:w10="urn:schemas-microsoft-com:office:word" xmlns:wp14="http://schemas.microsoft.com/office/word/2010/wordprocessingDrawing" xmlns:v="urn:schemas-microsoft-com:vml" xmlns:o="urn:schemas-microsoft-com:office:office" xmlns:mc="http://schemas.openxmlformats.org/markup-compatibility/2006" xmlns:wpc="http://schemas.microsoft.com/office/word/2010/wordprocessingCanvas" xmlns="" val="0"/>
                         </a:ext>
                       </a:extLst>
                     </a:blip>
@@ -889,7 +889,7 @@
                     <a:blip r:embed="rId9">
                       <a:extLst>
                         <a:ext uri="{28A0092B-C50C-407E-A947-70E740481C1C}">
-                          <a14:useLocalDpi xmlns="" xmlns:wpc="http://schemas.microsoft.com/office/word/2010/wordprocessingCanvas" xmlns:mc="http://schemas.openxmlformats.org/markup-compatibility/2006" xmlns:o="urn:schemas-microsoft-com:office:office" xmlns:v="urn:schemas-microsoft-com:vml" xmlns:wp14="http://schemas.microsoft.com/office/word/2010/wordprocessingDrawing" xmlns:w10="urn:schemas-microsoft-com:office:word" xmlns:w="http://schemas.openxmlformats.org/wordprocessingml/2006/main" xmlns:w14="http://schemas.microsoft.com/office/word/2010/wordml" xmlns:wpg="http://schemas.microsoft.com/office/word/2010/wordprocessingGroup" xmlns:wpi="http://schemas.microsoft.com/office/word/2010/wordprocessingInk" xmlns:wps="http://schemas.microsoft.com/office/word/2010/wordprocessingShape" xmlns:a14="http://schemas.microsoft.com/office/drawing/2010/main" val="0"/>
+                          <a14:useLocalDpi xmlns:a14="http://schemas.microsoft.com/office/drawing/2010/main" xmlns:wps="http://schemas.microsoft.com/office/word/2010/wordprocessingShape" xmlns:wpi="http://schemas.microsoft.com/office/word/2010/wordprocessingInk" xmlns:wpg="http://schemas.microsoft.com/office/word/2010/wordprocessingGroup" xmlns:w14="http://schemas.microsoft.com/office/word/2010/wordml" xmlns:w="http://schemas.openxmlformats.org/wordprocessingml/2006/main" xmlns:w10="urn:schemas-microsoft-com:office:word" xmlns:wp14="http://schemas.microsoft.com/office/word/2010/wordprocessingDrawing" xmlns:v="urn:schemas-microsoft-com:vml" xmlns:o="urn:schemas-microsoft-com:office:office" xmlns:mc="http://schemas.openxmlformats.org/markup-compatibility/2006" xmlns:wpc="http://schemas.microsoft.com/office/word/2010/wordprocessingCanvas" xmlns="" val="0"/>
                         </a:ext>
                       </a:extLst>
                     </a:blip>
@@ -1361,6 +1361,97 @@
       </w:r>
     </w:p>
     <w:p/>
+    <w:p/>
+    <w:p>
+      <w:pPr>
+        <w:pStyle w:val="Ttulo1"/>
+      </w:pPr>
+      <w:r>
+        <w:t>Consultas</w:t>
+      </w:r>
+    </w:p>
+    <w:p>
+      <w:pPr>
+        <w:pStyle w:val="Prrafodelista"/>
+        <w:numPr>
+          <w:ilvl w:val="0"/>
+          <w:numId w:val="14"/>
+        </w:numPr>
+      </w:pPr>
+      <w:r>
+        <w:t>Se agrego en la pantalla principal una pestaña de 'Consultas', en donde se ofrecen 3 tipos de consultas sobre estadías y habitaciones ocupadas del hotel:</w:t>
+      </w:r>
+    </w:p>
+    <w:p>
+      <w:pPr>
+        <w:pStyle w:val="Prrafodelista"/>
+        <w:numPr>
+          <w:ilvl w:val="0"/>
+          <w:numId w:val="15"/>
+        </w:numPr>
+      </w:pPr>
+      <w:r>
+        <w:t>Listar habitaciones ocupadas</w:t>
+      </w:r>
+    </w:p>
+    <w:p>
+      <w:pPr>
+        <w:pStyle w:val="Prrafodelista"/>
+        <w:numPr>
+          <w:ilvl w:val="0"/>
+          <w:numId w:val="15"/>
+        </w:numPr>
+      </w:pPr>
+      <w:r>
+        <w:t>Listar habitaciones de una estadía en particular, especificando el código de reserva</w:t>
+      </w:r>
+    </w:p>
+    <w:p>
+      <w:pPr>
+        <w:pStyle w:val="Prrafodelista"/>
+        <w:numPr>
+          <w:ilvl w:val="0"/>
+          <w:numId w:val="15"/>
+        </w:numPr>
+      </w:pPr>
+      <w:r>
+        <w:t>Consultar código de reserva de una habitación en particular</w:t>
+      </w:r>
+    </w:p>
+    <w:p>
+      <w:pPr>
+        <w:pStyle w:val="Prrafodelista"/>
+        <w:numPr>
+          <w:ilvl w:val="0"/>
+          <w:numId w:val="14"/>
+        </w:numPr>
+      </w:pPr>
+      <w:r>
+        <w:t xml:space="preserve">Estas consultas pueden ser de ayuda, por ejemplo, para recordar qué números de habitación pertenecen a una estadía sin tener que recurrir a la base. Recordar que para hacer el </w:t>
+      </w:r>
+      <w:proofErr w:type="spellStart"/>
+      <w:r>
+        <w:t>check</w:t>
+      </w:r>
+      <w:proofErr w:type="spellEnd"/>
+      <w:r>
+        <w:t xml:space="preserve"> </w:t>
+      </w:r>
+      <w:proofErr w:type="spellStart"/>
+      <w:r>
+        <w:t>out</w:t>
+      </w:r>
+      <w:proofErr w:type="spellEnd"/>
+      <w:r>
+        <w:t xml:space="preserve"> de una estadía se debe ingresar el número de </w:t>
+      </w:r>
+      <w:r>
+        <w:t>cualquiera</w:t>
+      </w:r>
+      <w:r>
+        <w:t xml:space="preserve"> de sus habitaciones, por lo que estas consultas pueden ser de mucha ayuda.</w:t>
+      </w:r>
+    </w:p>
     <w:sectPr>
       <w:pgSz w:w="12240" w:h="15840"/>
       <w:pgMar w:top="1417" w:right="1701" w:bottom="1134" w:left="1701" w:header="708" w:footer="708" w:gutter="0"/>
@@ -1636,7 +1727,7 @@
   <w:abstractNum w:abstractNumId="3">
     <w:nsid w:val="21C712B0"/>
     <w:multiLevelType w:val="hybridMultilevel"/>
-    <w:tmpl w:val="1FF69C8E"/>
+    <w:tmpl w:val="CD12B0AA"/>
     <w:lvl w:ilvl="0" w:tplc="2C0A000F">
       <w:start w:val="1"/>
       <w:numFmt w:val="decimal"/>
@@ -1806,6 +1897,205 @@
     </w:lvl>
   </w:abstractNum>
   <w:abstractNum w:abstractNumId="5">
+    <w:nsid w:val="2ABE7D19"/>
+    <w:multiLevelType w:val="hybridMultilevel"/>
+    <w:tmpl w:val="ECEE21AC"/>
+    <w:lvl w:ilvl="0" w:tplc="2C0A0001">
+      <w:start w:val="1"/>
+      <w:numFmt w:val="bullet"/>
+      <w:lvlText w:val=""/>
+      <w:lvlJc w:val="left"/>
+      <w:pPr>
+        <w:ind w:left="1080" w:hanging="360"/>
+      </w:pPr>
+      <w:rPr>
+        <w:rFonts w:ascii="Symbol" w:hAnsi="Symbol" w:hint="default"/>
+      </w:rPr>
+    </w:lvl>
+    <w:lvl w:ilvl="1" w:tplc="2C0A0003" w:tentative="1">
+      <w:start w:val="1"/>
+      <w:numFmt w:val="bullet"/>
+      <w:lvlText w:val="o"/>
+      <w:lvlJc w:val="left"/>
+      <w:pPr>
+        <w:ind w:left="1800" w:hanging="360"/>
+      </w:pPr>
+      <w:rPr>
+        <w:rFonts w:ascii="Courier New" w:hAnsi="Courier New" w:cs="Courier New" w:hint="default"/>
+      </w:rPr>
+    </w:lvl>
+    <w:lvl w:ilvl="2" w:tplc="2C0A0005" w:tentative="1">
+      <w:start w:val="1"/>
+      <w:numFmt w:val="bullet"/>
+      <w:lvlText w:val=""/>
+      <w:lvlJc w:val="left"/>
+      <w:pPr>
+        <w:ind w:left="2520" w:hanging="360"/>
+      </w:pPr>
+      <w:rPr>
+        <w:rFonts w:ascii="Wingdings" w:hAnsi="Wingdings" w:hint="default"/>
+      </w:rPr>
+    </w:lvl>
+    <w:lvl w:ilvl="3" w:tplc="2C0A0001" w:tentative="1">
+      <w:start w:val="1"/>
+      <w:numFmt w:val="bullet"/>
+      <w:lvlText w:val=""/>
+      <w:lvlJc w:val="left"/>
+      <w:pPr>
+        <w:ind w:left="3240" w:hanging="360"/>
+      </w:pPr>
+      <w:rPr>
+        <w:rFonts w:ascii="Symbol" w:hAnsi="Symbol" w:hint="default"/>
+      </w:rPr>
+    </w:lvl>
+    <w:lvl w:ilvl="4" w:tplc="2C0A0003" w:tentative="1">
+      <w:start w:val="1"/>
+      <w:numFmt w:val="bullet"/>
+      <w:lvlText w:val="o"/>
+      <w:lvlJc w:val="left"/>
+      <w:pPr>
+        <w:ind w:left="3960" w:hanging="360"/>
+      </w:pPr>
+      <w:rPr>
+        <w:rFonts w:ascii="Courier New" w:hAnsi="Courier New" w:cs="Courier New" w:hint="default"/>
+      </w:rPr>
+    </w:lvl>
+    <w:lvl w:ilvl="5" w:tplc="2C0A0005" w:tentative="1">
+      <w:start w:val="1"/>
+      <w:numFmt w:val="bullet"/>
+      <w:lvlText w:val=""/>
+      <w:lvlJc w:val="left"/>
+      <w:pPr>
+        <w:ind w:left="4680" w:hanging="360"/>
+      </w:pPr>
+      <w:rPr>
+        <w:rFonts w:ascii="Wingdings" w:hAnsi="Wingdings" w:hint="default"/>
+      </w:rPr>
+    </w:lvl>
+    <w:lvl w:ilvl="6" w:tplc="2C0A0001" w:tentative="1">
+      <w:start w:val="1"/>
+      <w:numFmt w:val="bullet"/>
+      <w:lvlText w:val=""/>
+      <w:lvlJc w:val="left"/>
+      <w:pPr>
+        <w:ind w:left="5400" w:hanging="360"/>
+      </w:pPr>
+      <w:rPr>
+        <w:rFonts w:ascii="Symbol" w:hAnsi="Symbol" w:hint="default"/>
+      </w:rPr>
+    </w:lvl>
+    <w:lvl w:ilvl="7" w:tplc="2C0A0003" w:tentative="1">
+      <w:start w:val="1"/>
+      <w:numFmt w:val="bullet"/>
+      <w:lvlText w:val="o"/>
+      <w:lvlJc w:val="left"/>
+      <w:pPr>
+        <w:ind w:left="6120" w:hanging="360"/>
+      </w:pPr>
+      <w:rPr>
+        <w:rFonts w:ascii="Courier New" w:hAnsi="Courier New" w:cs="Courier New" w:hint="default"/>
+      </w:rPr>
+    </w:lvl>
+    <w:lvl w:ilvl="8" w:tplc="2C0A0005" w:tentative="1">
+      <w:start w:val="1"/>
+      <w:numFmt w:val="bullet"/>
+      <w:lvlText w:val=""/>
+      <w:lvlJc w:val="left"/>
+      <w:pPr>
+        <w:ind w:left="6840" w:hanging="360"/>
+      </w:pPr>
+      <w:rPr>
+        <w:rFonts w:ascii="Wingdings" w:hAnsi="Wingdings" w:hint="default"/>
+      </w:rPr>
+    </w:lvl>
+  </w:abstractNum>
+  <w:abstractNum w:abstractNumId="6">
+    <w:nsid w:val="3B7D6F4F"/>
+    <w:multiLevelType w:val="hybridMultilevel"/>
+    <w:tmpl w:val="6D0E1E22"/>
+    <w:lvl w:ilvl="0" w:tplc="2C0A000F">
+      <w:start w:val="1"/>
+      <w:numFmt w:val="decimal"/>
+      <w:lvlText w:val="%1."/>
+      <w:lvlJc w:val="left"/>
+      <w:pPr>
+        <w:ind w:left="720" w:hanging="360"/>
+      </w:pPr>
+    </w:lvl>
+    <w:lvl w:ilvl="1" w:tplc="2C0A0019" w:tentative="1">
+      <w:start w:val="1"/>
+      <w:numFmt w:val="lowerLetter"/>
+      <w:lvlText w:val="%2."/>
+      <w:lvlJc w:val="left"/>
+      <w:pPr>
+        <w:ind w:left="1440" w:hanging="360"/>
+      </w:pPr>
+    </w:lvl>
+    <w:lvl w:ilvl="2" w:tplc="2C0A001B" w:tentative="1">
+      <w:start w:val="1"/>
+      <w:numFmt w:val="lowerRoman"/>
+      <w:lvlText w:val="%3."/>
+      <w:lvlJc w:val="right"/>
+      <w:pPr>
+        <w:ind w:left="2160" w:hanging="180"/>
+      </w:pPr>
+    </w:lvl>
+    <w:lvl w:ilvl="3" w:tplc="2C0A000F" w:tentative="1">
+      <w:start w:val="1"/>
+      <w:numFmt w:val="decimal"/>
+      <w:lvlText w:val="%4."/>
+      <w:lvlJc w:val="left"/>
+      <w:pPr>
+        <w:ind w:left="2880" w:hanging="360"/>
+      </w:pPr>
+    </w:lvl>
+    <w:lvl w:ilvl="4" w:tplc="2C0A0019" w:tentative="1">
+      <w:start w:val="1"/>
+      <w:numFmt w:val="lowerLetter"/>
+      <w:lvlText w:val="%5."/>
+      <w:lvlJc w:val="left"/>
+      <w:pPr>
+        <w:ind w:left="3600" w:hanging="360"/>
+      </w:pPr>
+    </w:lvl>
+    <w:lvl w:ilvl="5" w:tplc="2C0A001B" w:tentative="1">
+      <w:start w:val="1"/>
+      <w:numFmt w:val="lowerRoman"/>
+      <w:lvlText w:val="%6."/>
+      <w:lvlJc w:val="right"/>
+      <w:pPr>
+        <w:ind w:left="4320" w:hanging="180"/>
+      </w:pPr>
+    </w:lvl>
+    <w:lvl w:ilvl="6" w:tplc="2C0A000F" w:tentative="1">
+      <w:start w:val="1"/>
+      <w:numFmt w:val="decimal"/>
+      <w:lvlText w:val="%7."/>
+      <w:lvlJc w:val="left"/>
+      <w:pPr>
+        <w:ind w:left="5040" w:hanging="360"/>
+      </w:pPr>
+    </w:lvl>
+    <w:lvl w:ilvl="7" w:tplc="2C0A0019" w:tentative="1">
+      <w:start w:val="1"/>
+      <w:numFmt w:val="lowerLetter"/>
+      <w:lvlText w:val="%8."/>
+      <w:lvlJc w:val="left"/>
+      <w:pPr>
+        <w:ind w:left="5760" w:hanging="360"/>
+      </w:pPr>
+    </w:lvl>
+    <w:lvl w:ilvl="8" w:tplc="2C0A001B" w:tentative="1">
+      <w:start w:val="1"/>
+      <w:numFmt w:val="lowerRoman"/>
+      <w:lvlText w:val="%9."/>
+      <w:lvlJc w:val="right"/>
+      <w:pPr>
+        <w:ind w:left="6480" w:hanging="180"/>
+      </w:pPr>
+    </w:lvl>
+  </w:abstractNum>
+  <w:abstractNum w:abstractNumId="7">
     <w:nsid w:val="3EC55114"/>
     <w:multiLevelType w:val="hybridMultilevel"/>
     <w:tmpl w:val="5FA0FDC4"/>
@@ -1891,7 +2181,7 @@
       </w:pPr>
     </w:lvl>
   </w:abstractNum>
-  <w:abstractNum w:abstractNumId="6">
+  <w:abstractNum w:abstractNumId="8">
     <w:nsid w:val="46770AC6"/>
     <w:multiLevelType w:val="hybridMultilevel"/>
     <w:tmpl w:val="0C962FAE"/>
@@ -2004,7 +2294,7 @@
       </w:rPr>
     </w:lvl>
   </w:abstractNum>
-  <w:abstractNum w:abstractNumId="7">
+  <w:abstractNum w:abstractNumId="9">
     <w:nsid w:val="4A65468A"/>
     <w:multiLevelType w:val="hybridMultilevel"/>
     <w:tmpl w:val="C20E2A98"/>
@@ -2117,7 +2407,7 @@
       </w:rPr>
     </w:lvl>
   </w:abstractNum>
-  <w:abstractNum w:abstractNumId="8">
+  <w:abstractNum w:abstractNumId="10">
     <w:nsid w:val="5D5020B1"/>
     <w:multiLevelType w:val="hybridMultilevel"/>
     <w:tmpl w:val="65FAB8A0"/>
@@ -2203,7 +2493,7 @@
       </w:pPr>
     </w:lvl>
   </w:abstractNum>
-  <w:abstractNum w:abstractNumId="9">
+  <w:abstractNum w:abstractNumId="11">
     <w:nsid w:val="64FC521E"/>
     <w:multiLevelType w:val="hybridMultilevel"/>
     <w:tmpl w:val="2662CCB8"/>
@@ -2289,7 +2579,7 @@
       </w:pPr>
     </w:lvl>
   </w:abstractNum>
-  <w:abstractNum w:abstractNumId="10">
+  <w:abstractNum w:abstractNumId="12">
     <w:nsid w:val="65A821E6"/>
     <w:multiLevelType w:val="hybridMultilevel"/>
     <w:tmpl w:val="592EB39A"/>
@@ -2375,7 +2665,7 @@
       </w:pPr>
     </w:lvl>
   </w:abstractNum>
-  <w:abstractNum w:abstractNumId="11">
+  <w:abstractNum w:abstractNumId="13">
     <w:nsid w:val="70A64D68"/>
     <w:multiLevelType w:val="hybridMultilevel"/>
     <w:tmpl w:val="65FAB8A0"/>
@@ -2461,7 +2751,7 @@
       </w:pPr>
     </w:lvl>
   </w:abstractNum>
-  <w:abstractNum w:abstractNumId="12">
+  <w:abstractNum w:abstractNumId="14">
     <w:nsid w:val="74280533"/>
     <w:multiLevelType w:val="hybridMultilevel"/>
     <w:tmpl w:val="2662CCB8"/>
@@ -2551,31 +2841,31 @@
     <w:abstractNumId w:val="0"/>
   </w:num>
   <w:num w:numId="2">
-    <w:abstractNumId w:val="6"/>
+    <w:abstractNumId w:val="8"/>
   </w:num>
   <w:num w:numId="3">
-    <w:abstractNumId w:val="12"/>
+    <w:abstractNumId w:val="14"/>
   </w:num>
   <w:num w:numId="4">
-    <w:abstractNumId w:val="9"/>
+    <w:abstractNumId w:val="11"/>
   </w:num>
   <w:num w:numId="5">
-    <w:abstractNumId w:val="10"/>
+    <w:abstractNumId w:val="12"/>
   </w:num>
   <w:num w:numId="6">
     <w:abstractNumId w:val="4"/>
   </w:num>
   <w:num w:numId="7">
-    <w:abstractNumId w:val="5"/>
+    <w:abstractNumId w:val="7"/>
   </w:num>
   <w:num w:numId="8">
     <w:abstractNumId w:val="2"/>
   </w:num>
   <w:num w:numId="9">
-    <w:abstractNumId w:val="11"/>
+    <w:abstractNumId w:val="13"/>
   </w:num>
   <w:num w:numId="10">
-    <w:abstractNumId w:val="8"/>
+    <w:abstractNumId w:val="10"/>
   </w:num>
   <w:num w:numId="11">
     <w:abstractNumId w:val="1"/>
@@ -2584,7 +2874,13 @@
     <w:abstractNumId w:val="3"/>
   </w:num>
   <w:num w:numId="13">
-    <w:abstractNumId w:val="7"/>
+    <w:abstractNumId w:val="9"/>
+  </w:num>
+  <w:num w:numId="14">
+    <w:abstractNumId w:val="6"/>
+  </w:num>
+  <w:num w:numId="15">
+    <w:abstractNumId w:val="5"/>
   </w:num>
 </w:numbering>
 </file>

</xml_diff>

<commit_message>
un par de cambios en la estrategia
</commit_message>
<xml_diff>
--- a/Estrategia.docx
+++ b/Estrategia.docx
@@ -424,7 +424,7 @@
                         <a:blip r:embed="rId7" cstate="print">
                           <a:extLst>
                             <a:ext uri="{28A0092B-C50C-407E-A947-70E740481C1C}">
-                              <a14:useLocalDpi xmlns:a14="http://schemas.microsoft.com/office/drawing/2010/main" xmlns:wps="http://schemas.microsoft.com/office/word/2010/wordprocessingShape" xmlns:wpi="http://schemas.microsoft.com/office/word/2010/wordprocessingInk" xmlns:wpg="http://schemas.microsoft.com/office/word/2010/wordprocessingGroup" xmlns:w14="http://schemas.microsoft.com/office/word/2010/wordml" xmlns:w="http://schemas.openxmlformats.org/wordprocessingml/2006/main" xmlns:w10="urn:schemas-microsoft-com:office:word" xmlns:wp14="http://schemas.microsoft.com/office/word/2010/wordprocessingDrawing" xmlns:v="urn:schemas-microsoft-com:vml" xmlns:o="urn:schemas-microsoft-com:office:office" xmlns:mc="http://schemas.openxmlformats.org/markup-compatibility/2006" xmlns:wpc="http://schemas.microsoft.com/office/word/2010/wordprocessingCanvas" xmlns="" val="0"/>
+                              <a14:useLocalDpi xmlns="" xmlns:wpc="http://schemas.microsoft.com/office/word/2010/wordprocessingCanvas" xmlns:mc="http://schemas.openxmlformats.org/markup-compatibility/2006" xmlns:o="urn:schemas-microsoft-com:office:office" xmlns:v="urn:schemas-microsoft-com:vml" xmlns:wp14="http://schemas.microsoft.com/office/word/2010/wordprocessingDrawing" xmlns:w10="urn:schemas-microsoft-com:office:word" xmlns:w="http://schemas.openxmlformats.org/wordprocessingml/2006/main" xmlns:w14="http://schemas.microsoft.com/office/word/2010/wordml" xmlns:wpg="http://schemas.microsoft.com/office/word/2010/wordprocessingGroup" xmlns:wpi="http://schemas.microsoft.com/office/word/2010/wordprocessingInk" xmlns:wps="http://schemas.microsoft.com/office/word/2010/wordprocessingShape" xmlns:a14="http://schemas.microsoft.com/office/drawing/2010/main" val="0"/>
                             </a:ext>
                           </a:extLst>
                         </a:blip>
@@ -575,7 +575,7 @@
                     <a:blip r:embed="rId8" cstate="print">
                       <a:extLst>
                         <a:ext uri="{28A0092B-C50C-407E-A947-70E740481C1C}">
-                          <a14:useLocalDpi xmlns:a14="http://schemas.microsoft.com/office/drawing/2010/main" xmlns:wps="http://schemas.microsoft.com/office/word/2010/wordprocessingShape" xmlns:wpi="http://schemas.microsoft.com/office/word/2010/wordprocessingInk" xmlns:wpg="http://schemas.microsoft.com/office/word/2010/wordprocessingGroup" xmlns:w14="http://schemas.microsoft.com/office/word/2010/wordml" xmlns:w="http://schemas.openxmlformats.org/wordprocessingml/2006/main" xmlns:w10="urn:schemas-microsoft-com:office:word" xmlns:wp14="http://schemas.microsoft.com/office/word/2010/wordprocessingDrawing" xmlns:v="urn:schemas-microsoft-com:vml" xmlns:o="urn:schemas-microsoft-com:office:office" xmlns:mc="http://schemas.openxmlformats.org/markup-compatibility/2006" xmlns:wpc="http://schemas.microsoft.com/office/word/2010/wordprocessingCanvas" xmlns="" val="0"/>
+                          <a14:useLocalDpi xmlns="" xmlns:wpc="http://schemas.microsoft.com/office/word/2010/wordprocessingCanvas" xmlns:mc="http://schemas.openxmlformats.org/markup-compatibility/2006" xmlns:o="urn:schemas-microsoft-com:office:office" xmlns:v="urn:schemas-microsoft-com:vml" xmlns:wp14="http://schemas.microsoft.com/office/word/2010/wordprocessingDrawing" xmlns:w10="urn:schemas-microsoft-com:office:word" xmlns:w="http://schemas.openxmlformats.org/wordprocessingml/2006/main" xmlns:w14="http://schemas.microsoft.com/office/word/2010/wordml" xmlns:wpg="http://schemas.microsoft.com/office/word/2010/wordprocessingGroup" xmlns:wpi="http://schemas.microsoft.com/office/word/2010/wordprocessingInk" xmlns:wps="http://schemas.microsoft.com/office/word/2010/wordprocessingShape" xmlns:a14="http://schemas.microsoft.com/office/drawing/2010/main" val="0"/>
                         </a:ext>
                       </a:extLst>
                     </a:blip>
@@ -687,6 +687,104 @@
         <w:pStyle w:val="Ttulo1"/>
       </w:pPr>
       <w:r>
+        <w:t>Usuarios</w:t>
+      </w:r>
+    </w:p>
+    <w:p>
+      <w:pPr>
+        <w:pStyle w:val="Prrafodelista"/>
+        <w:numPr>
+          <w:ilvl w:val="0"/>
+          <w:numId w:val="17"/>
+        </w:numPr>
+      </w:pPr>
+      <w:r>
+        <w:t>Solo se pueden realizar altas, bajas y modificaciones de usuarios del mismo hotel de la sesión actual.</w:t>
+      </w:r>
+    </w:p>
+    <w:p>
+      <w:pPr>
+        <w:pStyle w:val="Prrafodelista"/>
+        <w:numPr>
+          <w:ilvl w:val="0"/>
+          <w:numId w:val="17"/>
+        </w:numPr>
+      </w:pPr>
+      <w:r>
+        <w:t>Un usuario puede tener más de un rol en un mismo hotel.</w:t>
+      </w:r>
+    </w:p>
+    <w:p>
+      <w:pPr>
+        <w:pStyle w:val="Prrafodelista"/>
+        <w:numPr>
+          <w:ilvl w:val="0"/>
+          <w:numId w:val="17"/>
+        </w:numPr>
+      </w:pPr>
+      <w:r>
+        <w:t>Para realizar el alta de un usuario nuevo se debe ingresar en:</w:t>
+      </w:r>
+      <w:r>
+        <w:tab/>
+        <w:t>Funcionalidades -&gt; Usuarios -&gt; Nuevo Usuario. Y para realizar la modificación de un usuario del hotel, se deberá buscar el usuario en:</w:t>
+      </w:r>
+      <w:r>
+        <w:tab/>
+        <w:t>Funcionalidades -&gt; Usuarios -&gt; Usuarios de este hotel.</w:t>
+      </w:r>
+    </w:p>
+    <w:p>
+      <w:pPr>
+        <w:pStyle w:val="Prrafodelista"/>
+        <w:numPr>
+          <w:ilvl w:val="0"/>
+          <w:numId w:val="17"/>
+        </w:numPr>
+      </w:pPr>
+      <w:r>
+        <w:t xml:space="preserve">Para asignarle roles a un usuario que ya </w:t>
+      </w:r>
+      <w:r>
+        <w:t>está</w:t>
+      </w:r>
+      <w:r>
+        <w:t xml:space="preserve"> trabajando en otro hotel de la cadena se lo debe buscar en: Funcionalidades -&gt; Usuarios -&gt; Asignar rol a un usuario existente. Desde este listado no se </w:t>
+      </w:r>
+      <w:r>
+        <w:t>podrá</w:t>
+      </w:r>
+      <w:r>
+        <w:t xml:space="preserve"> dar </w:t>
+      </w:r>
+      <w:r>
+        <w:t>de baja a los usuarios ya que aú</w:t>
+      </w:r>
+      <w:r>
+        <w:t>n no trabajan en el hotel actual.</w:t>
+      </w:r>
+    </w:p>
+    <w:p>
+      <w:pPr>
+        <w:pStyle w:val="Prrafodelista"/>
+        <w:numPr>
+          <w:ilvl w:val="0"/>
+          <w:numId w:val="17"/>
+        </w:numPr>
+      </w:pPr>
+      <w:r>
+        <w:t xml:space="preserve">Cuando se inhabilita un usuario desde cualquier hotel, el mismo quedara inhabilitado para todos los hoteles en los que trabaja. </w:t>
+      </w:r>
+      <w:r>
+        <w:t>Pasa lo mismo cuando se lo inhabilita por intentos fallidos en el login.</w:t>
+      </w:r>
+    </w:p>
+    <w:p>
+      <w:pPr>
+        <w:pStyle w:val="Ttulo1"/>
+      </w:pPr>
+      <w:r>
+        <w:lastRenderedPageBreak/>
         <w:t>Hoteles</w:t>
       </w:r>
     </w:p>
@@ -842,7 +940,6 @@
         <w:pStyle w:val="Ttulo1"/>
       </w:pPr>
       <w:r>
-        <w:lastRenderedPageBreak/>
         <w:t>Reservas</w:t>
       </w:r>
     </w:p>
@@ -889,7 +986,7 @@
                     <a:blip r:embed="rId9">
                       <a:extLst>
                         <a:ext uri="{28A0092B-C50C-407E-A947-70E740481C1C}">
-                          <a14:useLocalDpi xmlns:a14="http://schemas.microsoft.com/office/drawing/2010/main" xmlns:wps="http://schemas.microsoft.com/office/word/2010/wordprocessingShape" xmlns:wpi="http://schemas.microsoft.com/office/word/2010/wordprocessingInk" xmlns:wpg="http://schemas.microsoft.com/office/word/2010/wordprocessingGroup" xmlns:w14="http://schemas.microsoft.com/office/word/2010/wordml" xmlns:w="http://schemas.openxmlformats.org/wordprocessingml/2006/main" xmlns:w10="urn:schemas-microsoft-com:office:word" xmlns:wp14="http://schemas.microsoft.com/office/word/2010/wordprocessingDrawing" xmlns:v="urn:schemas-microsoft-com:vml" xmlns:o="urn:schemas-microsoft-com:office:office" xmlns:mc="http://schemas.openxmlformats.org/markup-compatibility/2006" xmlns:wpc="http://schemas.microsoft.com/office/word/2010/wordprocessingCanvas" xmlns="" val="0"/>
+                          <a14:useLocalDpi xmlns="" xmlns:wpc="http://schemas.microsoft.com/office/word/2010/wordprocessingCanvas" xmlns:mc="http://schemas.openxmlformats.org/markup-compatibility/2006" xmlns:o="urn:schemas-microsoft-com:office:office" xmlns:v="urn:schemas-microsoft-com:vml" xmlns:wp14="http://schemas.microsoft.com/office/word/2010/wordprocessingDrawing" xmlns:w10="urn:schemas-microsoft-com:office:word" xmlns:w="http://schemas.openxmlformats.org/wordprocessingml/2006/main" xmlns:w14="http://schemas.microsoft.com/office/word/2010/wordml" xmlns:wpg="http://schemas.microsoft.com/office/word/2010/wordprocessingGroup" xmlns:wpi="http://schemas.microsoft.com/office/word/2010/wordprocessingInk" xmlns:wps="http://schemas.microsoft.com/office/word/2010/wordprocessingShape" xmlns:a14="http://schemas.microsoft.com/office/drawing/2010/main" val="0"/>
                         </a:ext>
                       </a:extLst>
                     </a:blip>
@@ -1015,7 +1112,26 @@
         <w:t>Para realizar la baja o modificación de una reserva es necesario el código de reserva que se comunicó al generar la reserva.</w:t>
       </w:r>
     </w:p>
-    <w:p/>
+    <w:p>
+      <w:pPr>
+        <w:pStyle w:val="Ttulo1"/>
+      </w:pPr>
+      <w:r>
+        <w:t>Habitaciones</w:t>
+      </w:r>
+    </w:p>
+    <w:p>
+      <w:pPr>
+        <w:pStyle w:val="Prrafodelista"/>
+        <w:numPr>
+          <w:ilvl w:val="0"/>
+          <w:numId w:val="16"/>
+        </w:numPr>
+      </w:pPr>
+      <w:r>
+        <w:t>No se podrá inhabilitar una habitación si la misma está siendo usada o si ya está asignada a una reserva futura.</w:t>
+      </w:r>
+    </w:p>
     <w:p>
       <w:pPr>
         <w:pStyle w:val="Ttulo1"/>
@@ -1033,7 +1149,11 @@
         </w:numPr>
       </w:pPr>
       <w:r>
-        <w:t xml:space="preserve">Notamos que la última fecha de check out que aparecía en la tabla maestra es '31-12-2016' por lo que no tiene lógica que la 'fecha de hoy' sea menor a esta. Por ello, la fecha actual es simulada y se trae desde archivo de </w:t>
+        <w:t xml:space="preserve">Notamos que la última fecha de check out que aparecía en la tabla maestra es '31-12-2016' por lo que no tiene lógica que la 'fecha de hoy' sea menor a esta. Por ello, la fecha </w:t>
+      </w:r>
+      <w:r>
+        <w:lastRenderedPageBreak/>
+        <w:t xml:space="preserve">actual es simulada y se trae desde archivo de </w:t>
       </w:r>
       <w:r>
         <w:t>configuración</w:t>
@@ -1135,11 +1255,6 @@
       <w:pPr>
         <w:pStyle w:val="Ttulo1"/>
       </w:pPr>
-    </w:p>
-    <w:p>
-      <w:pPr>
-        <w:pStyle w:val="Ttulo1"/>
-      </w:pPr>
       <w:r>
         <w:t>Países</w:t>
       </w:r>
@@ -1174,7 +1289,6 @@
         <w:t xml:space="preserve"> directamente en la base de datos. </w:t>
       </w:r>
     </w:p>
-    <w:p/>
     <w:p>
       <w:pPr>
         <w:pStyle w:val="Ttulo1"/>
@@ -1267,7 +1381,6 @@
         <w:t xml:space="preserve"> no registrar en la factura qué consumió cada habitación, pero lo puede ver cuando hace el check out y en la base.</w:t>
       </w:r>
     </w:p>
-    <w:p/>
     <w:p>
       <w:pPr>
         <w:pStyle w:val="Ttulo1"/>
@@ -1294,7 +1407,6 @@
         <w:t>.</w:t>
       </w:r>
     </w:p>
-    <w:p/>
     <w:p>
       <w:pPr>
         <w:pStyle w:val="Ttulo1"/>
@@ -1336,12 +1448,12 @@
         <w:t>.</w:t>
       </w:r>
     </w:p>
-    <w:p/>
     <w:p>
       <w:pPr>
         <w:pStyle w:val="Ttulo1"/>
       </w:pPr>
       <w:r>
+        <w:lastRenderedPageBreak/>
         <w:t>Listado estadístico</w:t>
       </w:r>
     </w:p>
@@ -1360,8 +1472,6 @@
         <w:t xml:space="preserve"> para mejorar su desempeño, ya que establecen su plan de ejecución en la primer compilación y lo reutilizan en las siguientes invocaciones.</w:t>
       </w:r>
     </w:p>
-    <w:p/>
-    <w:p/>
     <w:p>
       <w:pPr>
         <w:pStyle w:val="Ttulo1"/>
@@ -1897,6 +2007,92 @@
     </w:lvl>
   </w:abstractNum>
   <w:abstractNum w:abstractNumId="5">
+    <w:nsid w:val="284A5FF0"/>
+    <w:multiLevelType w:val="hybridMultilevel"/>
+    <w:tmpl w:val="A7D88926"/>
+    <w:lvl w:ilvl="0" w:tplc="2C0A000F">
+      <w:start w:val="1"/>
+      <w:numFmt w:val="decimal"/>
+      <w:lvlText w:val="%1."/>
+      <w:lvlJc w:val="left"/>
+      <w:pPr>
+        <w:ind w:left="720" w:hanging="360"/>
+      </w:pPr>
+    </w:lvl>
+    <w:lvl w:ilvl="1" w:tplc="2C0A0019" w:tentative="1">
+      <w:start w:val="1"/>
+      <w:numFmt w:val="lowerLetter"/>
+      <w:lvlText w:val="%2."/>
+      <w:lvlJc w:val="left"/>
+      <w:pPr>
+        <w:ind w:left="1440" w:hanging="360"/>
+      </w:pPr>
+    </w:lvl>
+    <w:lvl w:ilvl="2" w:tplc="2C0A001B" w:tentative="1">
+      <w:start w:val="1"/>
+      <w:numFmt w:val="lowerRoman"/>
+      <w:lvlText w:val="%3."/>
+      <w:lvlJc w:val="right"/>
+      <w:pPr>
+        <w:ind w:left="2160" w:hanging="180"/>
+      </w:pPr>
+    </w:lvl>
+    <w:lvl w:ilvl="3" w:tplc="2C0A000F" w:tentative="1">
+      <w:start w:val="1"/>
+      <w:numFmt w:val="decimal"/>
+      <w:lvlText w:val="%4."/>
+      <w:lvlJc w:val="left"/>
+      <w:pPr>
+        <w:ind w:left="2880" w:hanging="360"/>
+      </w:pPr>
+    </w:lvl>
+    <w:lvl w:ilvl="4" w:tplc="2C0A0019" w:tentative="1">
+      <w:start w:val="1"/>
+      <w:numFmt w:val="lowerLetter"/>
+      <w:lvlText w:val="%5."/>
+      <w:lvlJc w:val="left"/>
+      <w:pPr>
+        <w:ind w:left="3600" w:hanging="360"/>
+      </w:pPr>
+    </w:lvl>
+    <w:lvl w:ilvl="5" w:tplc="2C0A001B" w:tentative="1">
+      <w:start w:val="1"/>
+      <w:numFmt w:val="lowerRoman"/>
+      <w:lvlText w:val="%6."/>
+      <w:lvlJc w:val="right"/>
+      <w:pPr>
+        <w:ind w:left="4320" w:hanging="180"/>
+      </w:pPr>
+    </w:lvl>
+    <w:lvl w:ilvl="6" w:tplc="2C0A000F" w:tentative="1">
+      <w:start w:val="1"/>
+      <w:numFmt w:val="decimal"/>
+      <w:lvlText w:val="%7."/>
+      <w:lvlJc w:val="left"/>
+      <w:pPr>
+        <w:ind w:left="5040" w:hanging="360"/>
+      </w:pPr>
+    </w:lvl>
+    <w:lvl w:ilvl="7" w:tplc="2C0A0019" w:tentative="1">
+      <w:start w:val="1"/>
+      <w:numFmt w:val="lowerLetter"/>
+      <w:lvlText w:val="%8."/>
+      <w:lvlJc w:val="left"/>
+      <w:pPr>
+        <w:ind w:left="5760" w:hanging="360"/>
+      </w:pPr>
+    </w:lvl>
+    <w:lvl w:ilvl="8" w:tplc="2C0A001B" w:tentative="1">
+      <w:start w:val="1"/>
+      <w:numFmt w:val="lowerRoman"/>
+      <w:lvlText w:val="%9."/>
+      <w:lvlJc w:val="right"/>
+      <w:pPr>
+        <w:ind w:left="6480" w:hanging="180"/>
+      </w:pPr>
+    </w:lvl>
+  </w:abstractNum>
+  <w:abstractNum w:abstractNumId="6">
     <w:nsid w:val="2ABE7D19"/>
     <w:multiLevelType w:val="hybridMultilevel"/>
     <w:tmpl w:val="ECEE21AC"/>
@@ -2009,7 +2205,7 @@
       </w:rPr>
     </w:lvl>
   </w:abstractNum>
-  <w:abstractNum w:abstractNumId="6">
+  <w:abstractNum w:abstractNumId="7">
     <w:nsid w:val="3B7D6F4F"/>
     <w:multiLevelType w:val="hybridMultilevel"/>
     <w:tmpl w:val="6D0E1E22"/>
@@ -2095,7 +2291,7 @@
       </w:pPr>
     </w:lvl>
   </w:abstractNum>
-  <w:abstractNum w:abstractNumId="7">
+  <w:abstractNum w:abstractNumId="8">
     <w:nsid w:val="3EC55114"/>
     <w:multiLevelType w:val="hybridMultilevel"/>
     <w:tmpl w:val="5FA0FDC4"/>
@@ -2181,7 +2377,7 @@
       </w:pPr>
     </w:lvl>
   </w:abstractNum>
-  <w:abstractNum w:abstractNumId="8">
+  <w:abstractNum w:abstractNumId="9">
     <w:nsid w:val="46770AC6"/>
     <w:multiLevelType w:val="hybridMultilevel"/>
     <w:tmpl w:val="0C962FAE"/>
@@ -2294,7 +2490,7 @@
       </w:rPr>
     </w:lvl>
   </w:abstractNum>
-  <w:abstractNum w:abstractNumId="9">
+  <w:abstractNum w:abstractNumId="10">
     <w:nsid w:val="4A65468A"/>
     <w:multiLevelType w:val="hybridMultilevel"/>
     <w:tmpl w:val="C20E2A98"/>
@@ -2407,7 +2603,93 @@
       </w:rPr>
     </w:lvl>
   </w:abstractNum>
-  <w:abstractNum w:abstractNumId="10">
+  <w:abstractNum w:abstractNumId="11">
+    <w:nsid w:val="52D339EF"/>
+    <w:multiLevelType w:val="hybridMultilevel"/>
+    <w:tmpl w:val="A584622A"/>
+    <w:lvl w:ilvl="0" w:tplc="2C0A000F">
+      <w:start w:val="1"/>
+      <w:numFmt w:val="decimal"/>
+      <w:lvlText w:val="%1."/>
+      <w:lvlJc w:val="left"/>
+      <w:pPr>
+        <w:ind w:left="720" w:hanging="360"/>
+      </w:pPr>
+    </w:lvl>
+    <w:lvl w:ilvl="1" w:tplc="2C0A0019" w:tentative="1">
+      <w:start w:val="1"/>
+      <w:numFmt w:val="lowerLetter"/>
+      <w:lvlText w:val="%2."/>
+      <w:lvlJc w:val="left"/>
+      <w:pPr>
+        <w:ind w:left="1440" w:hanging="360"/>
+      </w:pPr>
+    </w:lvl>
+    <w:lvl w:ilvl="2" w:tplc="2C0A001B" w:tentative="1">
+      <w:start w:val="1"/>
+      <w:numFmt w:val="lowerRoman"/>
+      <w:lvlText w:val="%3."/>
+      <w:lvlJc w:val="right"/>
+      <w:pPr>
+        <w:ind w:left="2160" w:hanging="180"/>
+      </w:pPr>
+    </w:lvl>
+    <w:lvl w:ilvl="3" w:tplc="2C0A000F" w:tentative="1">
+      <w:start w:val="1"/>
+      <w:numFmt w:val="decimal"/>
+      <w:lvlText w:val="%4."/>
+      <w:lvlJc w:val="left"/>
+      <w:pPr>
+        <w:ind w:left="2880" w:hanging="360"/>
+      </w:pPr>
+    </w:lvl>
+    <w:lvl w:ilvl="4" w:tplc="2C0A0019" w:tentative="1">
+      <w:start w:val="1"/>
+      <w:numFmt w:val="lowerLetter"/>
+      <w:lvlText w:val="%5."/>
+      <w:lvlJc w:val="left"/>
+      <w:pPr>
+        <w:ind w:left="3600" w:hanging="360"/>
+      </w:pPr>
+    </w:lvl>
+    <w:lvl w:ilvl="5" w:tplc="2C0A001B" w:tentative="1">
+      <w:start w:val="1"/>
+      <w:numFmt w:val="lowerRoman"/>
+      <w:lvlText w:val="%6."/>
+      <w:lvlJc w:val="right"/>
+      <w:pPr>
+        <w:ind w:left="4320" w:hanging="180"/>
+      </w:pPr>
+    </w:lvl>
+    <w:lvl w:ilvl="6" w:tplc="2C0A000F" w:tentative="1">
+      <w:start w:val="1"/>
+      <w:numFmt w:val="decimal"/>
+      <w:lvlText w:val="%7."/>
+      <w:lvlJc w:val="left"/>
+      <w:pPr>
+        <w:ind w:left="5040" w:hanging="360"/>
+      </w:pPr>
+    </w:lvl>
+    <w:lvl w:ilvl="7" w:tplc="2C0A0019" w:tentative="1">
+      <w:start w:val="1"/>
+      <w:numFmt w:val="lowerLetter"/>
+      <w:lvlText w:val="%8."/>
+      <w:lvlJc w:val="left"/>
+      <w:pPr>
+        <w:ind w:left="5760" w:hanging="360"/>
+      </w:pPr>
+    </w:lvl>
+    <w:lvl w:ilvl="8" w:tplc="2C0A001B" w:tentative="1">
+      <w:start w:val="1"/>
+      <w:numFmt w:val="lowerRoman"/>
+      <w:lvlText w:val="%9."/>
+      <w:lvlJc w:val="right"/>
+      <w:pPr>
+        <w:ind w:left="6480" w:hanging="180"/>
+      </w:pPr>
+    </w:lvl>
+  </w:abstractNum>
+  <w:abstractNum w:abstractNumId="12">
     <w:nsid w:val="5D5020B1"/>
     <w:multiLevelType w:val="hybridMultilevel"/>
     <w:tmpl w:val="65FAB8A0"/>
@@ -2493,7 +2775,7 @@
       </w:pPr>
     </w:lvl>
   </w:abstractNum>
-  <w:abstractNum w:abstractNumId="11">
+  <w:abstractNum w:abstractNumId="13">
     <w:nsid w:val="64FC521E"/>
     <w:multiLevelType w:val="hybridMultilevel"/>
     <w:tmpl w:val="2662CCB8"/>
@@ -2579,7 +2861,7 @@
       </w:pPr>
     </w:lvl>
   </w:abstractNum>
-  <w:abstractNum w:abstractNumId="12">
+  <w:abstractNum w:abstractNumId="14">
     <w:nsid w:val="65A821E6"/>
     <w:multiLevelType w:val="hybridMultilevel"/>
     <w:tmpl w:val="592EB39A"/>
@@ -2665,7 +2947,7 @@
       </w:pPr>
     </w:lvl>
   </w:abstractNum>
-  <w:abstractNum w:abstractNumId="13">
+  <w:abstractNum w:abstractNumId="15">
     <w:nsid w:val="70A64D68"/>
     <w:multiLevelType w:val="hybridMultilevel"/>
     <w:tmpl w:val="65FAB8A0"/>
@@ -2751,7 +3033,7 @@
       </w:pPr>
     </w:lvl>
   </w:abstractNum>
-  <w:abstractNum w:abstractNumId="14">
+  <w:abstractNum w:abstractNumId="16">
     <w:nsid w:val="74280533"/>
     <w:multiLevelType w:val="hybridMultilevel"/>
     <w:tmpl w:val="2662CCB8"/>
@@ -2841,31 +3123,31 @@
     <w:abstractNumId w:val="0"/>
   </w:num>
   <w:num w:numId="2">
-    <w:abstractNumId w:val="8"/>
+    <w:abstractNumId w:val="9"/>
   </w:num>
   <w:num w:numId="3">
-    <w:abstractNumId w:val="14"/>
+    <w:abstractNumId w:val="16"/>
   </w:num>
   <w:num w:numId="4">
-    <w:abstractNumId w:val="11"/>
+    <w:abstractNumId w:val="13"/>
   </w:num>
   <w:num w:numId="5">
-    <w:abstractNumId w:val="12"/>
+    <w:abstractNumId w:val="14"/>
   </w:num>
   <w:num w:numId="6">
     <w:abstractNumId w:val="4"/>
   </w:num>
   <w:num w:numId="7">
-    <w:abstractNumId w:val="7"/>
+    <w:abstractNumId w:val="8"/>
   </w:num>
   <w:num w:numId="8">
     <w:abstractNumId w:val="2"/>
   </w:num>
   <w:num w:numId="9">
-    <w:abstractNumId w:val="13"/>
+    <w:abstractNumId w:val="15"/>
   </w:num>
   <w:num w:numId="10">
-    <w:abstractNumId w:val="10"/>
+    <w:abstractNumId w:val="12"/>
   </w:num>
   <w:num w:numId="11">
     <w:abstractNumId w:val="1"/>
@@ -2874,12 +3156,18 @@
     <w:abstractNumId w:val="3"/>
   </w:num>
   <w:num w:numId="13">
-    <w:abstractNumId w:val="9"/>
+    <w:abstractNumId w:val="10"/>
   </w:num>
   <w:num w:numId="14">
+    <w:abstractNumId w:val="7"/>
+  </w:num>
+  <w:num w:numId="15">
     <w:abstractNumId w:val="6"/>
   </w:num>
-  <w:num w:numId="15">
+  <w:num w:numId="16">
+    <w:abstractNumId w:val="11"/>
+  </w:num>
+  <w:num w:numId="17">
     <w:abstractNumId w:val="5"/>
   </w:num>
 </w:numbering>

</xml_diff>

<commit_message>
faltaba una cosita en la estrategia
</commit_message>
<xml_diff>
--- a/Estrategia.docx
+++ b/Estrategia.docx
@@ -424,7 +424,7 @@
                         <a:blip r:embed="rId7" cstate="print">
                           <a:extLst>
                             <a:ext uri="{28A0092B-C50C-407E-A947-70E740481C1C}">
-                              <a14:useLocalDpi xmlns="" xmlns:wpc="http://schemas.microsoft.com/office/word/2010/wordprocessingCanvas" xmlns:mc="http://schemas.openxmlformats.org/markup-compatibility/2006" xmlns:o="urn:schemas-microsoft-com:office:office" xmlns:v="urn:schemas-microsoft-com:vml" xmlns:wp14="http://schemas.microsoft.com/office/word/2010/wordprocessingDrawing" xmlns:w10="urn:schemas-microsoft-com:office:word" xmlns:w="http://schemas.openxmlformats.org/wordprocessingml/2006/main" xmlns:w14="http://schemas.microsoft.com/office/word/2010/wordml" xmlns:wpg="http://schemas.microsoft.com/office/word/2010/wordprocessingGroup" xmlns:wpi="http://schemas.microsoft.com/office/word/2010/wordprocessingInk" xmlns:wps="http://schemas.microsoft.com/office/word/2010/wordprocessingShape" xmlns:a14="http://schemas.microsoft.com/office/drawing/2010/main" val="0"/>
+                              <a14:useLocalDpi xmlns:a14="http://schemas.microsoft.com/office/drawing/2010/main" xmlns:wps="http://schemas.microsoft.com/office/word/2010/wordprocessingShape" xmlns:wpi="http://schemas.microsoft.com/office/word/2010/wordprocessingInk" xmlns:wpg="http://schemas.microsoft.com/office/word/2010/wordprocessingGroup" xmlns:w14="http://schemas.microsoft.com/office/word/2010/wordml" xmlns:w="http://schemas.openxmlformats.org/wordprocessingml/2006/main" xmlns:w10="urn:schemas-microsoft-com:office:word" xmlns:wp14="http://schemas.microsoft.com/office/word/2010/wordprocessingDrawing" xmlns:v="urn:schemas-microsoft-com:vml" xmlns:o="urn:schemas-microsoft-com:office:office" xmlns:mc="http://schemas.openxmlformats.org/markup-compatibility/2006" xmlns:wpc="http://schemas.microsoft.com/office/word/2010/wordprocessingCanvas" xmlns="" val="0"/>
                             </a:ext>
                           </a:extLst>
                         </a:blip>
@@ -575,7 +575,7 @@
                     <a:blip r:embed="rId8" cstate="print">
                       <a:extLst>
                         <a:ext uri="{28A0092B-C50C-407E-A947-70E740481C1C}">
-                          <a14:useLocalDpi xmlns="" xmlns:wpc="http://schemas.microsoft.com/office/word/2010/wordprocessingCanvas" xmlns:mc="http://schemas.openxmlformats.org/markup-compatibility/2006" xmlns:o="urn:schemas-microsoft-com:office:office" xmlns:v="urn:schemas-microsoft-com:vml" xmlns:wp14="http://schemas.microsoft.com/office/word/2010/wordprocessingDrawing" xmlns:w10="urn:schemas-microsoft-com:office:word" xmlns:w="http://schemas.openxmlformats.org/wordprocessingml/2006/main" xmlns:w14="http://schemas.microsoft.com/office/word/2010/wordml" xmlns:wpg="http://schemas.microsoft.com/office/word/2010/wordprocessingGroup" xmlns:wpi="http://schemas.microsoft.com/office/word/2010/wordprocessingInk" xmlns:wps="http://schemas.microsoft.com/office/word/2010/wordprocessingShape" xmlns:a14="http://schemas.microsoft.com/office/drawing/2010/main" val="0"/>
+                          <a14:useLocalDpi xmlns:a14="http://schemas.microsoft.com/office/drawing/2010/main" xmlns:wps="http://schemas.microsoft.com/office/word/2010/wordprocessingShape" xmlns:wpi="http://schemas.microsoft.com/office/word/2010/wordprocessingInk" xmlns:wpg="http://schemas.microsoft.com/office/word/2010/wordprocessingGroup" xmlns:w14="http://schemas.microsoft.com/office/word/2010/wordml" xmlns:w="http://schemas.openxmlformats.org/wordprocessingml/2006/main" xmlns:w10="urn:schemas-microsoft-com:office:word" xmlns:wp14="http://schemas.microsoft.com/office/word/2010/wordprocessingDrawing" xmlns:v="urn:schemas-microsoft-com:vml" xmlns:o="urn:schemas-microsoft-com:office:office" xmlns:mc="http://schemas.openxmlformats.org/markup-compatibility/2006" xmlns:wpc="http://schemas.microsoft.com/office/word/2010/wordprocessingCanvas" xmlns="" val="0"/>
                         </a:ext>
                       </a:extLst>
                     </a:blip>
@@ -986,7 +986,7 @@
                     <a:blip r:embed="rId9">
                       <a:extLst>
                         <a:ext uri="{28A0092B-C50C-407E-A947-70E740481C1C}">
-                          <a14:useLocalDpi xmlns="" xmlns:wpc="http://schemas.microsoft.com/office/word/2010/wordprocessingCanvas" xmlns:mc="http://schemas.openxmlformats.org/markup-compatibility/2006" xmlns:o="urn:schemas-microsoft-com:office:office" xmlns:v="urn:schemas-microsoft-com:vml" xmlns:wp14="http://schemas.microsoft.com/office/word/2010/wordprocessingDrawing" xmlns:w10="urn:schemas-microsoft-com:office:word" xmlns:w="http://schemas.openxmlformats.org/wordprocessingml/2006/main" xmlns:w14="http://schemas.microsoft.com/office/word/2010/wordml" xmlns:wpg="http://schemas.microsoft.com/office/word/2010/wordprocessingGroup" xmlns:wpi="http://schemas.microsoft.com/office/word/2010/wordprocessingInk" xmlns:wps="http://schemas.microsoft.com/office/word/2010/wordprocessingShape" xmlns:a14="http://schemas.microsoft.com/office/drawing/2010/main" val="0"/>
+                          <a14:useLocalDpi xmlns:a14="http://schemas.microsoft.com/office/drawing/2010/main" xmlns:wps="http://schemas.microsoft.com/office/word/2010/wordprocessingShape" xmlns:wpi="http://schemas.microsoft.com/office/word/2010/wordprocessingInk" xmlns:wpg="http://schemas.microsoft.com/office/word/2010/wordprocessingGroup" xmlns:w14="http://schemas.microsoft.com/office/word/2010/wordml" xmlns:w="http://schemas.openxmlformats.org/wordprocessingml/2006/main" xmlns:w10="urn:schemas-microsoft-com:office:word" xmlns:wp14="http://schemas.microsoft.com/office/word/2010/wordprocessingDrawing" xmlns:v="urn:schemas-microsoft-com:vml" xmlns:o="urn:schemas-microsoft-com:office:office" xmlns:mc="http://schemas.openxmlformats.org/markup-compatibility/2006" xmlns:wpc="http://schemas.microsoft.com/office/word/2010/wordprocessingCanvas" xmlns="" val="0"/>
                         </a:ext>
                       </a:extLst>
                     </a:blip>
@@ -1253,6 +1253,47 @@
     </w:p>
     <w:p>
       <w:pPr>
+        <w:pStyle w:val="Prrafodelista"/>
+        <w:numPr>
+          <w:ilvl w:val="0"/>
+          <w:numId w:val="11"/>
+        </w:numPr>
+      </w:pPr>
+      <w:r>
+        <w:t>Al ingresar al formulario principal</w:t>
+      </w:r>
+      <w:r>
+        <w:t>,</w:t>
+      </w:r>
+      <w:r>
+        <w:t xml:space="preserve"> luego de realizar el </w:t>
+      </w:r>
+      <w:proofErr w:type="spellStart"/>
+      <w:r>
+        <w:t>login</w:t>
+      </w:r>
+      <w:proofErr w:type="spellEnd"/>
+      <w:r>
+        <w:t>,</w:t>
+      </w:r>
+      <w:r>
+        <w:t xml:space="preserve"> se buscan las reservas </w:t>
+      </w:r>
+      <w:r>
+        <w:t xml:space="preserve">de todos los hoteles </w:t>
+      </w:r>
+      <w:r>
+        <w:t xml:space="preserve">con fechas de </w:t>
+      </w:r>
+      <w:r>
+        <w:t>inicio menor a la fecha de hoy que no hayan tenido ingreso</w:t>
+      </w:r>
+      <w:r>
+        <w:t xml:space="preserve"> y se las establece como 'Canceladas por No-show'.</w:t>
+      </w:r>
+    </w:p>
+    <w:p>
+      <w:pPr>
         <w:pStyle w:val="Ttulo1"/>
       </w:pPr>
       <w:r>
@@ -1665,7 +1706,7 @@
   <w:abstractNum w:abstractNumId="1">
     <w:nsid w:val="18A36909"/>
     <w:multiLevelType w:val="hybridMultilevel"/>
-    <w:tmpl w:val="8F0AFAE6"/>
+    <w:tmpl w:val="64CE8F8A"/>
     <w:lvl w:ilvl="0" w:tplc="2C0A000F">
       <w:start w:val="1"/>
       <w:numFmt w:val="decimal"/>
@@ -2007,6 +2048,92 @@
     </w:lvl>
   </w:abstractNum>
   <w:abstractNum w:abstractNumId="5">
+    <w:nsid w:val="241D2CC1"/>
+    <w:multiLevelType w:val="hybridMultilevel"/>
+    <w:tmpl w:val="41D275E4"/>
+    <w:lvl w:ilvl="0" w:tplc="2C0A000F">
+      <w:start w:val="1"/>
+      <w:numFmt w:val="decimal"/>
+      <w:lvlText w:val="%1."/>
+      <w:lvlJc w:val="left"/>
+      <w:pPr>
+        <w:ind w:left="720" w:hanging="360"/>
+      </w:pPr>
+    </w:lvl>
+    <w:lvl w:ilvl="1" w:tplc="2C0A0019" w:tentative="1">
+      <w:start w:val="1"/>
+      <w:numFmt w:val="lowerLetter"/>
+      <w:lvlText w:val="%2."/>
+      <w:lvlJc w:val="left"/>
+      <w:pPr>
+        <w:ind w:left="1440" w:hanging="360"/>
+      </w:pPr>
+    </w:lvl>
+    <w:lvl w:ilvl="2" w:tplc="2C0A001B" w:tentative="1">
+      <w:start w:val="1"/>
+      <w:numFmt w:val="lowerRoman"/>
+      <w:lvlText w:val="%3."/>
+      <w:lvlJc w:val="right"/>
+      <w:pPr>
+        <w:ind w:left="2160" w:hanging="180"/>
+      </w:pPr>
+    </w:lvl>
+    <w:lvl w:ilvl="3" w:tplc="2C0A000F" w:tentative="1">
+      <w:start w:val="1"/>
+      <w:numFmt w:val="decimal"/>
+      <w:lvlText w:val="%4."/>
+      <w:lvlJc w:val="left"/>
+      <w:pPr>
+        <w:ind w:left="2880" w:hanging="360"/>
+      </w:pPr>
+    </w:lvl>
+    <w:lvl w:ilvl="4" w:tplc="2C0A0019" w:tentative="1">
+      <w:start w:val="1"/>
+      <w:numFmt w:val="lowerLetter"/>
+      <w:lvlText w:val="%5."/>
+      <w:lvlJc w:val="left"/>
+      <w:pPr>
+        <w:ind w:left="3600" w:hanging="360"/>
+      </w:pPr>
+    </w:lvl>
+    <w:lvl w:ilvl="5" w:tplc="2C0A001B" w:tentative="1">
+      <w:start w:val="1"/>
+      <w:numFmt w:val="lowerRoman"/>
+      <w:lvlText w:val="%6."/>
+      <w:lvlJc w:val="right"/>
+      <w:pPr>
+        <w:ind w:left="4320" w:hanging="180"/>
+      </w:pPr>
+    </w:lvl>
+    <w:lvl w:ilvl="6" w:tplc="2C0A000F" w:tentative="1">
+      <w:start w:val="1"/>
+      <w:numFmt w:val="decimal"/>
+      <w:lvlText w:val="%7."/>
+      <w:lvlJc w:val="left"/>
+      <w:pPr>
+        <w:ind w:left="5040" w:hanging="360"/>
+      </w:pPr>
+    </w:lvl>
+    <w:lvl w:ilvl="7" w:tplc="2C0A0019" w:tentative="1">
+      <w:start w:val="1"/>
+      <w:numFmt w:val="lowerLetter"/>
+      <w:lvlText w:val="%8."/>
+      <w:lvlJc w:val="left"/>
+      <w:pPr>
+        <w:ind w:left="5760" w:hanging="360"/>
+      </w:pPr>
+    </w:lvl>
+    <w:lvl w:ilvl="8" w:tplc="2C0A001B" w:tentative="1">
+      <w:start w:val="1"/>
+      <w:numFmt w:val="lowerRoman"/>
+      <w:lvlText w:val="%9."/>
+      <w:lvlJc w:val="right"/>
+      <w:pPr>
+        <w:ind w:left="6480" w:hanging="180"/>
+      </w:pPr>
+    </w:lvl>
+  </w:abstractNum>
+  <w:abstractNum w:abstractNumId="6">
     <w:nsid w:val="284A5FF0"/>
     <w:multiLevelType w:val="hybridMultilevel"/>
     <w:tmpl w:val="A7D88926"/>
@@ -2092,7 +2219,7 @@
       </w:pPr>
     </w:lvl>
   </w:abstractNum>
-  <w:abstractNum w:abstractNumId="6">
+  <w:abstractNum w:abstractNumId="7">
     <w:nsid w:val="2ABE7D19"/>
     <w:multiLevelType w:val="hybridMultilevel"/>
     <w:tmpl w:val="ECEE21AC"/>
@@ -2205,7 +2332,7 @@
       </w:rPr>
     </w:lvl>
   </w:abstractNum>
-  <w:abstractNum w:abstractNumId="7">
+  <w:abstractNum w:abstractNumId="8">
     <w:nsid w:val="3B7D6F4F"/>
     <w:multiLevelType w:val="hybridMultilevel"/>
     <w:tmpl w:val="6D0E1E22"/>
@@ -2291,7 +2418,7 @@
       </w:pPr>
     </w:lvl>
   </w:abstractNum>
-  <w:abstractNum w:abstractNumId="8">
+  <w:abstractNum w:abstractNumId="9">
     <w:nsid w:val="3EC55114"/>
     <w:multiLevelType w:val="hybridMultilevel"/>
     <w:tmpl w:val="5FA0FDC4"/>
@@ -2377,7 +2504,7 @@
       </w:pPr>
     </w:lvl>
   </w:abstractNum>
-  <w:abstractNum w:abstractNumId="9">
+  <w:abstractNum w:abstractNumId="10">
     <w:nsid w:val="46770AC6"/>
     <w:multiLevelType w:val="hybridMultilevel"/>
     <w:tmpl w:val="0C962FAE"/>
@@ -2490,7 +2617,7 @@
       </w:rPr>
     </w:lvl>
   </w:abstractNum>
-  <w:abstractNum w:abstractNumId="10">
+  <w:abstractNum w:abstractNumId="11">
     <w:nsid w:val="4A65468A"/>
     <w:multiLevelType w:val="hybridMultilevel"/>
     <w:tmpl w:val="C20E2A98"/>
@@ -2603,7 +2730,7 @@
       </w:rPr>
     </w:lvl>
   </w:abstractNum>
-  <w:abstractNum w:abstractNumId="11">
+  <w:abstractNum w:abstractNumId="12">
     <w:nsid w:val="52D339EF"/>
     <w:multiLevelType w:val="hybridMultilevel"/>
     <w:tmpl w:val="A584622A"/>
@@ -2689,7 +2816,7 @@
       </w:pPr>
     </w:lvl>
   </w:abstractNum>
-  <w:abstractNum w:abstractNumId="12">
+  <w:abstractNum w:abstractNumId="13">
     <w:nsid w:val="5D5020B1"/>
     <w:multiLevelType w:val="hybridMultilevel"/>
     <w:tmpl w:val="65FAB8A0"/>
@@ -2775,7 +2902,7 @@
       </w:pPr>
     </w:lvl>
   </w:abstractNum>
-  <w:abstractNum w:abstractNumId="13">
+  <w:abstractNum w:abstractNumId="14">
     <w:nsid w:val="64FC521E"/>
     <w:multiLevelType w:val="hybridMultilevel"/>
     <w:tmpl w:val="2662CCB8"/>
@@ -2861,7 +2988,7 @@
       </w:pPr>
     </w:lvl>
   </w:abstractNum>
-  <w:abstractNum w:abstractNumId="14">
+  <w:abstractNum w:abstractNumId="15">
     <w:nsid w:val="65A821E6"/>
     <w:multiLevelType w:val="hybridMultilevel"/>
     <w:tmpl w:val="592EB39A"/>
@@ -2947,7 +3074,7 @@
       </w:pPr>
     </w:lvl>
   </w:abstractNum>
-  <w:abstractNum w:abstractNumId="15">
+  <w:abstractNum w:abstractNumId="16">
     <w:nsid w:val="70A64D68"/>
     <w:multiLevelType w:val="hybridMultilevel"/>
     <w:tmpl w:val="65FAB8A0"/>
@@ -3033,7 +3160,7 @@
       </w:pPr>
     </w:lvl>
   </w:abstractNum>
-  <w:abstractNum w:abstractNumId="16">
+  <w:abstractNum w:abstractNumId="17">
     <w:nsid w:val="74280533"/>
     <w:multiLevelType w:val="hybridMultilevel"/>
     <w:tmpl w:val="2662CCB8"/>
@@ -3123,31 +3250,31 @@
     <w:abstractNumId w:val="0"/>
   </w:num>
   <w:num w:numId="2">
-    <w:abstractNumId w:val="9"/>
+    <w:abstractNumId w:val="10"/>
   </w:num>
   <w:num w:numId="3">
-    <w:abstractNumId w:val="16"/>
+    <w:abstractNumId w:val="17"/>
   </w:num>
   <w:num w:numId="4">
-    <w:abstractNumId w:val="13"/>
+    <w:abstractNumId w:val="14"/>
   </w:num>
   <w:num w:numId="5">
-    <w:abstractNumId w:val="14"/>
+    <w:abstractNumId w:val="15"/>
   </w:num>
   <w:num w:numId="6">
     <w:abstractNumId w:val="4"/>
   </w:num>
   <w:num w:numId="7">
-    <w:abstractNumId w:val="8"/>
+    <w:abstractNumId w:val="9"/>
   </w:num>
   <w:num w:numId="8">
     <w:abstractNumId w:val="2"/>
   </w:num>
   <w:num w:numId="9">
-    <w:abstractNumId w:val="15"/>
+    <w:abstractNumId w:val="16"/>
   </w:num>
   <w:num w:numId="10">
-    <w:abstractNumId w:val="12"/>
+    <w:abstractNumId w:val="13"/>
   </w:num>
   <w:num w:numId="11">
     <w:abstractNumId w:val="1"/>
@@ -3156,18 +3283,21 @@
     <w:abstractNumId w:val="3"/>
   </w:num>
   <w:num w:numId="13">
-    <w:abstractNumId w:val="10"/>
+    <w:abstractNumId w:val="11"/>
   </w:num>
   <w:num w:numId="14">
+    <w:abstractNumId w:val="8"/>
+  </w:num>
+  <w:num w:numId="15">
     <w:abstractNumId w:val="7"/>
   </w:num>
-  <w:num w:numId="15">
+  <w:num w:numId="16">
+    <w:abstractNumId w:val="12"/>
+  </w:num>
+  <w:num w:numId="17">
     <w:abstractNumId w:val="6"/>
   </w:num>
-  <w:num w:numId="16">
-    <w:abstractNumId w:val="11"/>
-  </w:num>
-  <w:num w:numId="17">
+  <w:num w:numId="18">
     <w:abstractNumId w:val="5"/>
   </w:num>
 </w:numbering>

</xml_diff>

<commit_message>
faltaba sacar una cosa
</commit_message>
<xml_diff>
--- a/Estrategia.docx
+++ b/Estrategia.docx
@@ -424,7 +424,7 @@
                         <a:blip r:embed="rId7" cstate="print">
                           <a:extLst>
                             <a:ext uri="{28A0092B-C50C-407E-A947-70E740481C1C}">
-                              <a14:useLocalDpi xmlns:a14="http://schemas.microsoft.com/office/drawing/2010/main" xmlns:wps="http://schemas.microsoft.com/office/word/2010/wordprocessingShape" xmlns:wpi="http://schemas.microsoft.com/office/word/2010/wordprocessingInk" xmlns:wpg="http://schemas.microsoft.com/office/word/2010/wordprocessingGroup" xmlns:w14="http://schemas.microsoft.com/office/word/2010/wordml" xmlns:w="http://schemas.openxmlformats.org/wordprocessingml/2006/main" xmlns:w10="urn:schemas-microsoft-com:office:word" xmlns:wp14="http://schemas.microsoft.com/office/word/2010/wordprocessingDrawing" xmlns:v="urn:schemas-microsoft-com:vml" xmlns:o="urn:schemas-microsoft-com:office:office" xmlns:mc="http://schemas.openxmlformats.org/markup-compatibility/2006" xmlns:wpc="http://schemas.microsoft.com/office/word/2010/wordprocessingCanvas" xmlns="" val="0"/>
+                              <a14:useLocalDpi xmlns="" xmlns:wpc="http://schemas.microsoft.com/office/word/2010/wordprocessingCanvas" xmlns:mc="http://schemas.openxmlformats.org/markup-compatibility/2006" xmlns:o="urn:schemas-microsoft-com:office:office" xmlns:v="urn:schemas-microsoft-com:vml" xmlns:wp14="http://schemas.microsoft.com/office/word/2010/wordprocessingDrawing" xmlns:w10="urn:schemas-microsoft-com:office:word" xmlns:w="http://schemas.openxmlformats.org/wordprocessingml/2006/main" xmlns:w14="http://schemas.microsoft.com/office/word/2010/wordml" xmlns:wpg="http://schemas.microsoft.com/office/word/2010/wordprocessingGroup" xmlns:wpi="http://schemas.microsoft.com/office/word/2010/wordprocessingInk" xmlns:wps="http://schemas.microsoft.com/office/word/2010/wordprocessingShape" xmlns:a14="http://schemas.microsoft.com/office/drawing/2010/main" val="0"/>
                             </a:ext>
                           </a:extLst>
                         </a:blip>
@@ -575,7 +575,7 @@
                     <a:blip r:embed="rId8" cstate="print">
                       <a:extLst>
                         <a:ext uri="{28A0092B-C50C-407E-A947-70E740481C1C}">
-                          <a14:useLocalDpi xmlns:a14="http://schemas.microsoft.com/office/drawing/2010/main" xmlns:wps="http://schemas.microsoft.com/office/word/2010/wordprocessingShape" xmlns:wpi="http://schemas.microsoft.com/office/word/2010/wordprocessingInk" xmlns:wpg="http://schemas.microsoft.com/office/word/2010/wordprocessingGroup" xmlns:w14="http://schemas.microsoft.com/office/word/2010/wordml" xmlns:w="http://schemas.openxmlformats.org/wordprocessingml/2006/main" xmlns:w10="urn:schemas-microsoft-com:office:word" xmlns:wp14="http://schemas.microsoft.com/office/word/2010/wordprocessingDrawing" xmlns:v="urn:schemas-microsoft-com:vml" xmlns:o="urn:schemas-microsoft-com:office:office" xmlns:mc="http://schemas.openxmlformats.org/markup-compatibility/2006" xmlns:wpc="http://schemas.microsoft.com/office/word/2010/wordprocessingCanvas" xmlns="" val="0"/>
+                          <a14:useLocalDpi xmlns="" xmlns:wpc="http://schemas.microsoft.com/office/word/2010/wordprocessingCanvas" xmlns:mc="http://schemas.openxmlformats.org/markup-compatibility/2006" xmlns:o="urn:schemas-microsoft-com:office:office" xmlns:v="urn:schemas-microsoft-com:vml" xmlns:wp14="http://schemas.microsoft.com/office/word/2010/wordprocessingDrawing" xmlns:w10="urn:schemas-microsoft-com:office:word" xmlns:w="http://schemas.openxmlformats.org/wordprocessingml/2006/main" xmlns:w14="http://schemas.microsoft.com/office/word/2010/wordml" xmlns:wpg="http://schemas.microsoft.com/office/word/2010/wordprocessingGroup" xmlns:wpi="http://schemas.microsoft.com/office/word/2010/wordprocessingInk" xmlns:wps="http://schemas.microsoft.com/office/word/2010/wordprocessingShape" xmlns:a14="http://schemas.microsoft.com/office/drawing/2010/main" val="0"/>
                         </a:ext>
                       </a:extLst>
                     </a:blip>
@@ -606,23 +606,27 @@
       <w:r>
         <w:t xml:space="preserve">Se diseñó el modelo de datos con el objetivo de que un mismo usuario tuviera distintos roles en distintos hoteles. Para ello utilizamos una tabla </w:t>
       </w:r>
+      <w:proofErr w:type="spellStart"/>
       <w:r>
         <w:rPr>
           <w:b/>
         </w:rPr>
         <w:t>hotel_usuario_rol</w:t>
       </w:r>
-      <w:r>
-        <w:t xml:space="preserve"> con 3 FKs.</w:t>
-      </w:r>
-      <w:r>
-        <w:t xml:space="preserve"> Por cuestiones de tiempo, se decidió realizar que la </w:t>
-      </w:r>
-      <w:r>
-        <w:t>implementación</w:t>
-      </w:r>
-      <w:r>
-        <w:t xml:space="preserve"> del rol sea independiente del hotel. Es decir, un mismo usuario tendrá los mismos roles en todos sus hoteles asignados. </w:t>
+      <w:proofErr w:type="spellEnd"/>
+      <w:r>
+        <w:t xml:space="preserve"> con 3 </w:t>
+      </w:r>
+      <w:proofErr w:type="spellStart"/>
+      <w:r>
+        <w:t>FKs</w:t>
+      </w:r>
+      <w:r>
+        <w:t>.</w:t>
+      </w:r>
+      <w:proofErr w:type="spellEnd"/>
+      <w:r>
+        <w:t xml:space="preserve"> </w:t>
       </w:r>
     </w:p>
     <w:p>
@@ -723,14 +727,18 @@
         </w:numPr>
       </w:pPr>
       <w:r>
-        <w:t>Para realizar el alta de un usuario nuevo se debe ingresar en:</w:t>
-      </w:r>
-      <w:r>
-        <w:tab/>
-        <w:t>Funcionalidades -&gt; Usuarios -&gt; Nuevo Usuario. Y para realizar la modificación de un usuario del hotel, se deberá buscar el usuario en:</w:t>
-      </w:r>
-      <w:r>
-        <w:tab/>
+        <w:t>Para realizar el alta de un usuario nuevo se debe i</w:t>
+      </w:r>
+      <w:r>
+        <w:t xml:space="preserve">ngresar en: </w:t>
+      </w:r>
+      <w:r>
+        <w:t xml:space="preserve">Funcionalidades -&gt; Usuarios -&gt; Nuevo Usuario. Y para realizar la modificación de un usuario del hotel, </w:t>
+      </w:r>
+      <w:r>
+        <w:t xml:space="preserve">se deberá buscar el usuario en: </w:t>
+      </w:r>
+      <w:r>
         <w:t>Funcionalidades -&gt; Usuarios -&gt; Usuarios de este hotel.</w:t>
       </w:r>
     </w:p>
@@ -986,7 +994,7 @@
                     <a:blip r:embed="rId9">
                       <a:extLst>
                         <a:ext uri="{28A0092B-C50C-407E-A947-70E740481C1C}">
-                          <a14:useLocalDpi xmlns:a14="http://schemas.microsoft.com/office/drawing/2010/main" xmlns:wps="http://schemas.microsoft.com/office/word/2010/wordprocessingShape" xmlns:wpi="http://schemas.microsoft.com/office/word/2010/wordprocessingInk" xmlns:wpg="http://schemas.microsoft.com/office/word/2010/wordprocessingGroup" xmlns:w14="http://schemas.microsoft.com/office/word/2010/wordml" xmlns:w="http://schemas.openxmlformats.org/wordprocessingml/2006/main" xmlns:w10="urn:schemas-microsoft-com:office:word" xmlns:wp14="http://schemas.microsoft.com/office/word/2010/wordprocessingDrawing" xmlns:v="urn:schemas-microsoft-com:vml" xmlns:o="urn:schemas-microsoft-com:office:office" xmlns:mc="http://schemas.openxmlformats.org/markup-compatibility/2006" xmlns:wpc="http://schemas.microsoft.com/office/word/2010/wordprocessingCanvas" xmlns="" val="0"/>
+                          <a14:useLocalDpi xmlns="" xmlns:wpc="http://schemas.microsoft.com/office/word/2010/wordprocessingCanvas" xmlns:mc="http://schemas.openxmlformats.org/markup-compatibility/2006" xmlns:o="urn:schemas-microsoft-com:office:office" xmlns:v="urn:schemas-microsoft-com:vml" xmlns:wp14="http://schemas.microsoft.com/office/word/2010/wordprocessingDrawing" xmlns:w10="urn:schemas-microsoft-com:office:word" xmlns:w="http://schemas.openxmlformats.org/wordprocessingml/2006/main" xmlns:w14="http://schemas.microsoft.com/office/word/2010/wordml" xmlns:wpg="http://schemas.microsoft.com/office/word/2010/wordprocessingGroup" xmlns:wpi="http://schemas.microsoft.com/office/word/2010/wordprocessingInk" xmlns:wps="http://schemas.microsoft.com/office/word/2010/wordprocessingShape" xmlns:a14="http://schemas.microsoft.com/office/drawing/2010/main" val="0"/>
                         </a:ext>
                       </a:extLst>
                     </a:blip>

</xml_diff>

<commit_message>
agregue a la estrategia una cosa de los listados
</commit_message>
<xml_diff>
--- a/Estrategia.docx
+++ b/Estrategia.docx
@@ -424,7 +424,7 @@
                         <a:blip r:embed="rId7" cstate="print">
                           <a:extLst>
                             <a:ext uri="{28A0092B-C50C-407E-A947-70E740481C1C}">
-                              <a14:useLocalDpi xmlns="" xmlns:wpc="http://schemas.microsoft.com/office/word/2010/wordprocessingCanvas" xmlns:mc="http://schemas.openxmlformats.org/markup-compatibility/2006" xmlns:o="urn:schemas-microsoft-com:office:office" xmlns:v="urn:schemas-microsoft-com:vml" xmlns:wp14="http://schemas.microsoft.com/office/word/2010/wordprocessingDrawing" xmlns:w10="urn:schemas-microsoft-com:office:word" xmlns:w="http://schemas.openxmlformats.org/wordprocessingml/2006/main" xmlns:w14="http://schemas.microsoft.com/office/word/2010/wordml" xmlns:wpg="http://schemas.microsoft.com/office/word/2010/wordprocessingGroup" xmlns:wpi="http://schemas.microsoft.com/office/word/2010/wordprocessingInk" xmlns:wps="http://schemas.microsoft.com/office/word/2010/wordprocessingShape" xmlns:a14="http://schemas.microsoft.com/office/drawing/2010/main" val="0"/>
+                              <a14:useLocalDpi xmlns:a14="http://schemas.microsoft.com/office/drawing/2010/main" xmlns:wps="http://schemas.microsoft.com/office/word/2010/wordprocessingShape" xmlns:wpi="http://schemas.microsoft.com/office/word/2010/wordprocessingInk" xmlns:wpg="http://schemas.microsoft.com/office/word/2010/wordprocessingGroup" xmlns:w14="http://schemas.microsoft.com/office/word/2010/wordml" xmlns:w="http://schemas.openxmlformats.org/wordprocessingml/2006/main" xmlns:w10="urn:schemas-microsoft-com:office:word" xmlns:wp14="http://schemas.microsoft.com/office/word/2010/wordprocessingDrawing" xmlns:v="urn:schemas-microsoft-com:vml" xmlns:o="urn:schemas-microsoft-com:office:office" xmlns:mc="http://schemas.openxmlformats.org/markup-compatibility/2006" xmlns:wpc="http://schemas.microsoft.com/office/word/2010/wordprocessingCanvas" xmlns="" val="0"/>
                             </a:ext>
                           </a:extLst>
                         </a:blip>
@@ -575,7 +575,7 @@
                     <a:blip r:embed="rId8" cstate="print">
                       <a:extLst>
                         <a:ext uri="{28A0092B-C50C-407E-A947-70E740481C1C}">
-                          <a14:useLocalDpi xmlns="" xmlns:wpc="http://schemas.microsoft.com/office/word/2010/wordprocessingCanvas" xmlns:mc="http://schemas.openxmlformats.org/markup-compatibility/2006" xmlns:o="urn:schemas-microsoft-com:office:office" xmlns:v="urn:schemas-microsoft-com:vml" xmlns:wp14="http://schemas.microsoft.com/office/word/2010/wordprocessingDrawing" xmlns:w10="urn:schemas-microsoft-com:office:word" xmlns:w="http://schemas.openxmlformats.org/wordprocessingml/2006/main" xmlns:w14="http://schemas.microsoft.com/office/word/2010/wordml" xmlns:wpg="http://schemas.microsoft.com/office/word/2010/wordprocessingGroup" xmlns:wpi="http://schemas.microsoft.com/office/word/2010/wordprocessingInk" xmlns:wps="http://schemas.microsoft.com/office/word/2010/wordprocessingShape" xmlns:a14="http://schemas.microsoft.com/office/drawing/2010/main" val="0"/>
+                          <a14:useLocalDpi xmlns:a14="http://schemas.microsoft.com/office/drawing/2010/main" xmlns:wps="http://schemas.microsoft.com/office/word/2010/wordprocessingShape" xmlns:wpi="http://schemas.microsoft.com/office/word/2010/wordprocessingInk" xmlns:wpg="http://schemas.microsoft.com/office/word/2010/wordprocessingGroup" xmlns:w14="http://schemas.microsoft.com/office/word/2010/wordml" xmlns:w="http://schemas.openxmlformats.org/wordprocessingml/2006/main" xmlns:w10="urn:schemas-microsoft-com:office:word" xmlns:wp14="http://schemas.microsoft.com/office/word/2010/wordprocessingDrawing" xmlns:v="urn:schemas-microsoft-com:vml" xmlns:o="urn:schemas-microsoft-com:office:office" xmlns:mc="http://schemas.openxmlformats.org/markup-compatibility/2006" xmlns:wpc="http://schemas.microsoft.com/office/word/2010/wordprocessingCanvas" xmlns="" val="0"/>
                         </a:ext>
                       </a:extLst>
                     </a:blip>
@@ -994,7 +994,7 @@
                     <a:blip r:embed="rId9">
                       <a:extLst>
                         <a:ext uri="{28A0092B-C50C-407E-A947-70E740481C1C}">
-                          <a14:useLocalDpi xmlns="" xmlns:wpc="http://schemas.microsoft.com/office/word/2010/wordprocessingCanvas" xmlns:mc="http://schemas.openxmlformats.org/markup-compatibility/2006" xmlns:o="urn:schemas-microsoft-com:office:office" xmlns:v="urn:schemas-microsoft-com:vml" xmlns:wp14="http://schemas.microsoft.com/office/word/2010/wordprocessingDrawing" xmlns:w10="urn:schemas-microsoft-com:office:word" xmlns:w="http://schemas.openxmlformats.org/wordprocessingml/2006/main" xmlns:w14="http://schemas.microsoft.com/office/word/2010/wordml" xmlns:wpg="http://schemas.microsoft.com/office/word/2010/wordprocessingGroup" xmlns:wpi="http://schemas.microsoft.com/office/word/2010/wordprocessingInk" xmlns:wps="http://schemas.microsoft.com/office/word/2010/wordprocessingShape" xmlns:a14="http://schemas.microsoft.com/office/drawing/2010/main" val="0"/>
+                          <a14:useLocalDpi xmlns:a14="http://schemas.microsoft.com/office/drawing/2010/main" xmlns:wps="http://schemas.microsoft.com/office/word/2010/wordprocessingShape" xmlns:wpi="http://schemas.microsoft.com/office/word/2010/wordprocessingInk" xmlns:wpg="http://schemas.microsoft.com/office/word/2010/wordprocessingGroup" xmlns:w14="http://schemas.microsoft.com/office/word/2010/wordml" xmlns:w="http://schemas.openxmlformats.org/wordprocessingml/2006/main" xmlns:w10="urn:schemas-microsoft-com:office:word" xmlns:wp14="http://schemas.microsoft.com/office/word/2010/wordprocessingDrawing" xmlns:v="urn:schemas-microsoft-com:vml" xmlns:o="urn:schemas-microsoft-com:office:office" xmlns:mc="http://schemas.openxmlformats.org/markup-compatibility/2006" xmlns:wpc="http://schemas.microsoft.com/office/word/2010/wordprocessingCanvas" xmlns="" val="0"/>
                         </a:ext>
                       </a:extLst>
                     </a:blip>
@@ -1519,6 +1519,18 @@
       </w:r>
       <w:r>
         <w:t xml:space="preserve"> para mejorar su desempeño, ya que establecen su plan de ejecución en la primer compilación y lo reutilizan en las siguientes invocaciones.</w:t>
+      </w:r>
+    </w:p>
+    <w:p>
+      <w:pPr>
+        <w:pStyle w:val="Prrafodelista"/>
+        <w:numPr>
+          <w:ilvl w:val="0"/>
+          <w:numId w:val="12"/>
+        </w:numPr>
+      </w:pPr>
+      <w:r>
+        <w:t>En el listado de 'Habitaciones con mayor cantidad de días y veces que fueron ocupadas' se decidió que se ordena primero por cantidad de días y luego por cantidad de veces.</w:t>
       </w:r>
     </w:p>
     <w:p>

</xml_diff>